<commit_message>
Fixed the problems in the theorem html affecting the word output and matched a homespun remark
</commit_message>
<xml_diff>
--- a/inst/templates/clavertondownReference.docx
+++ b/inst/templates/clavertondownReference.docx
@@ -1,467 +1,52 @@
 
 <file path=word/document.xml><?xml version="1.0" encoding="utf-8"?>
-<w:document xmlns:wpc="http://schemas.microsoft.com/office/word/2010/wordprocessingCanvas" xmlns:cx="http://schemas.microsoft.com/office/drawing/2014/chartex" xmlns:cx1="http://schemas.microsoft.com/office/drawing/2015/9/8/chartex" xmlns:cx2="http://schemas.microsoft.com/office/drawing/2015/10/21/chartex" xmlns:cx3="http://schemas.microsoft.com/office/drawing/2016/5/9/chartex" xmlns:cx4="http://schemas.microsoft.com/office/drawing/2016/5/10/chartex" xmlns:cx5="http://schemas.microsoft.com/office/drawing/2016/5/11/chartex" xmlns:cx6="http://schemas.microsoft.com/office/drawing/2016/5/12/chartex" xmlns:cx7="http://schemas.microsoft.com/office/drawing/2016/5/13/chartex" xmlns:cx8="http://schemas.microsoft.com/office/drawing/2016/5/14/chartex" xmlns:mc="http://schemas.openxmlformats.org/markup-compatibility/2006" xmlns:aink="http://schemas.microsoft.com/office/drawing/2016/ink" xmlns:am3d="http://schemas.microsoft.com/office/drawing/2017/model3d" xmlns:o="urn:schemas-microsoft-com:office:office" xmlns:r="http://schemas.openxmlformats.org/officeDocument/2006/relationships" xmlns:m="http://schemas.openxmlformats.org/officeDocument/2006/math" xmlns:v="urn:schemas-microsoft-com:vml" xmlns:wp14="http://schemas.microsoft.com/office/word/2010/wordprocessingDrawing" xmlns:wp="http://schemas.openxmlformats.org/drawingml/2006/wordprocessingDrawing" xmlns:w10="urn:schemas-microsoft-com:office:word" xmlns:w="http://schemas.openxmlformats.org/wordprocessingml/2006/main" xmlns:w14="http://schemas.microsoft.com/office/word/2010/wordml" xmlns:w15="http://schemas.microsoft.com/office/word/2012/wordml" xmlns:w16cid="http://schemas.microsoft.com/office/word/2016/wordml/cid" xmlns:w16se="http://schemas.microsoft.com/office/word/2015/wordml/symex" xmlns:wpg="http://schemas.microsoft.com/office/word/2010/wordprocessingGroup" xmlns:wpi="http://schemas.microsoft.com/office/word/2010/wordprocessingInk" xmlns:wne="http://schemas.microsoft.com/office/word/2006/wordml" xmlns:wps="http://schemas.microsoft.com/office/word/2010/wordprocessingShape" mc:Ignorable="w14 w15 w16se w16cid wp14">
+<w:document xmlns:w="http://schemas.openxmlformats.org/wordprocessingml/2006/main" xmlns:m="http://schemas.openxmlformats.org/officeDocument/2006/math" xmlns:r="http://schemas.openxmlformats.org/officeDocument/2006/relationships" xmlns:o="urn:schemas-microsoft-com:office:office" xmlns:v="urn:schemas-microsoft-com:vml" xmlns:w10="urn:schemas-microsoft-com:office:word" xmlns:a="http://schemas.openxmlformats.org/drawingml/2006/main" xmlns:pic="http://schemas.openxmlformats.org/drawingml/2006/picture" xmlns:wp="http://schemas.openxmlformats.org/drawingml/2006/wordprocessingDrawing">
   <w:body>
     <w:p>
       <w:pPr>
         <w:pStyle w:val="Title"/>
       </w:pPr>
       <w:r>
-        <w:t>Title</w:t>
-      </w:r>
-    </w:p>
-    <w:p>
-      <w:pPr>
-        <w:pStyle w:val="Subtitle"/>
-      </w:pPr>
-      <w:r>
-        <w:t>Subtitle</w:t>
-      </w:r>
-    </w:p>
-    <w:p>
-      <w:r>
-        <w:t xml:space="preserve">This is a reference document for </w:t>
-      </w:r>
-      <w:proofErr w:type="spellStart"/>
-      <w:r>
-        <w:t>Pandoc</w:t>
-      </w:r>
-      <w:proofErr w:type="spellEnd"/>
-      <w:r>
-        <w:t xml:space="preserve">. You should only change the style information which </w:t>
-      </w:r>
-      <w:proofErr w:type="spellStart"/>
-      <w:r>
-        <w:t>Pandoc</w:t>
-      </w:r>
-      <w:proofErr w:type="spellEnd"/>
-      <w:r>
-        <w:t xml:space="preserve"> can use. See </w:t>
-      </w:r>
-    </w:p>
-    <w:p>
-      <w:pPr>
-        <w:rPr>
-          <w:rStyle w:val="Hyperlink"/>
-        </w:rPr>
-      </w:pPr>
-      <w:hyperlink r:id="rId8" w:anchor="options-affecting-specific-writers" w:history="1">
-        <w:r>
-          <w:rPr>
-            <w:rStyle w:val="Hyperlink"/>
-          </w:rPr>
-          <w:t>http://pandoc.org/MANUAL.html#options-affecting-specific-writers</w:t>
-        </w:r>
-      </w:hyperlink>
-      <w:r>
-        <w:rPr>
-          <w:rStyle w:val="Hyperlink"/>
-        </w:rPr>
-        <w:t xml:space="preserve"> </w:t>
-      </w:r>
-    </w:p>
-    <w:p>
-      <w:hyperlink r:id="rId9" w:anchor="custom-styles-in-docx-output" w:history="1">
-        <w:r>
-          <w:rPr>
-            <w:rStyle w:val="Hyperlink"/>
-          </w:rPr>
-          <w:t>http://pandoc.org/MANUAL.html#custom-styles-in-docx-output</w:t>
-        </w:r>
-      </w:hyperlink>
-      <w:r>
-        <w:t xml:space="preserve"> </w:t>
-      </w:r>
-    </w:p>
-    <w:p>
-      <w:r>
-        <w:t xml:space="preserve">One custom-style has been created: </w:t>
-      </w:r>
-      <w:r>
-        <w:rPr>
-          <w:rStyle w:val="Theorem"/>
-        </w:rPr>
-        <w:t>Theo</w:t>
-      </w:r>
-      <w:bookmarkStart w:id="0" w:name="_GoBack"/>
-      <w:bookmarkEnd w:id="0"/>
-      <w:r>
-        <w:rPr>
-          <w:rStyle w:val="Theorem"/>
-        </w:rPr>
-        <w:t>rem</w:t>
-      </w:r>
-      <w:r>
-        <w:t>.</w:t>
-      </w:r>
-    </w:p>
-    <w:p>
-      <w:r>
-        <w:t xml:space="preserve">A second custom style has been added for use with </w:t>
-      </w:r>
-      <w:proofErr w:type="spellStart"/>
-      <w:r>
-        <w:t>fleqn</w:t>
-      </w:r>
-      <w:proofErr w:type="spellEnd"/>
-      <w:r>
-        <w:t>:</w:t>
-      </w:r>
-    </w:p>
-    <w:p>
-      <w:pPr>
-        <w:pStyle w:val="forceleft"/>
-        <w:rPr>
-          <w:rFonts w:eastAsiaTheme="minorEastAsia"/>
-        </w:rPr>
-      </w:pPr>
-      <m:oMathPara>
-        <m:oMath>
-          <m:sSup>
-            <m:sSupPr>
-              <m:ctrlPr>
-                <w:rPr>
-                  <w:rFonts w:ascii="Cambria Math" w:hAnsi="Cambria Math"/>
-                  <w:i/>
-                </w:rPr>
-              </m:ctrlPr>
-            </m:sSupPr>
-            <m:e>
-              <m:r>
-                <w:rPr>
-                  <w:rFonts w:ascii="Cambria Math" w:hAnsi="Cambria Math"/>
-                </w:rPr>
-                <m:t>x</m:t>
-              </m:r>
-            </m:e>
-            <m:sup>
-              <m:r>
-                <w:rPr>
-                  <w:rFonts w:ascii="Cambria Math" w:hAnsi="Cambria Math"/>
-                </w:rPr>
-                <m:t>2</m:t>
-              </m:r>
-            </m:sup>
-          </m:sSup>
-        </m:oMath>
-      </m:oMathPara>
+        <w:t xml:space="preserve">Title</w:t>
+      </w:r>
+    </w:p>
+    <w:p>
+      <w:pPr>
+        <w:pStyle w:val="Author"/>
+      </w:pPr>
+      <w:r>
+        <w:t xml:space="preserve">Author</w:t>
+      </w:r>
+    </w:p>
+    <w:p>
+      <w:pPr>
+        <w:pStyle w:val="Date"/>
+      </w:pPr>
+      <w:r>
+        <w:t xml:space="preserve">Date</w:t>
+      </w:r>
     </w:p>
     <w:sdt>
       <w:sdtPr>
-        <w:rPr>
-          <w:rFonts w:eastAsiaTheme="minorHAnsi" w:cstheme="minorBidi"/>
-          <w:b w:val="0"/>
-          <w:color w:val="auto"/>
-          <w:sz w:val="24"/>
-          <w:szCs w:val="24"/>
-        </w:rPr>
-        <w:id w:val="268054943"/>
         <w:docPartObj>
           <w:docPartGallery w:val="Table of Contents"/>
           <w:docPartUnique/>
         </w:docPartObj>
       </w:sdtPr>
-      <w:sdtEndPr>
-        <w:rPr>
-          <w:bCs/>
-          <w:noProof/>
-        </w:rPr>
-      </w:sdtEndPr>
       <w:sdtContent>
         <w:p>
           <w:pPr>
             <w:pStyle w:val="TOCHeading"/>
           </w:pPr>
           <w:r>
-            <w:t>Contents</w:t>
+            <w:t xml:space="preserve">Table of Contents</w:t>
           </w:r>
         </w:p>
         <w:p>
-          <w:pPr>
-            <w:pStyle w:val="TOC1"/>
-            <w:tabs>
-              <w:tab w:val="left" w:pos="480"/>
-              <w:tab w:val="right" w:leader="dot" w:pos="9350"/>
-            </w:tabs>
-            <w:rPr>
-              <w:rFonts w:asciiTheme="minorHAnsi" w:eastAsiaTheme="minorEastAsia" w:hAnsiTheme="minorHAnsi"/>
-              <w:noProof/>
-              <w:sz w:val="22"/>
-              <w:szCs w:val="22"/>
-              <w:lang w:val="en-GB" w:eastAsia="en-GB"/>
-            </w:rPr>
-          </w:pPr>
           <w:r>
-            <w:fldChar w:fldCharType="begin"/>
-          </w:r>
-          <w:r>
-            <w:instrText xml:space="preserve"> TOC \o "1-3" \h \z \u </w:instrText>
-          </w:r>
-          <w:r>
+            <w:fldChar w:fldCharType="begin" w:dirty="true"/>
+            <w:instrText xml:space="preserve">TOC \o "1-3" \h \z \u</w:instrText>
             <w:fldChar w:fldCharType="separate"/>
-          </w:r>
-          <w:hyperlink w:anchor="_Toc49261145" w:history="1">
-            <w:r>
-              <w:rPr>
-                <w:rStyle w:val="Hyperlink"/>
-                <w:noProof/>
-              </w:rPr>
-              <w:t>1</w:t>
-            </w:r>
-            <w:r>
-              <w:rPr>
-                <w:rFonts w:asciiTheme="minorHAnsi" w:eastAsiaTheme="minorEastAsia" w:hAnsiTheme="minorHAnsi"/>
-                <w:noProof/>
-                <w:sz w:val="22"/>
-                <w:szCs w:val="22"/>
-                <w:lang w:val="en-GB" w:eastAsia="en-GB"/>
-              </w:rPr>
-              <w:tab/>
-            </w:r>
-            <w:r>
-              <w:rPr>
-                <w:rStyle w:val="Hyperlink"/>
-                <w:noProof/>
-              </w:rPr>
-              <w:t>Heading 1</w:t>
-            </w:r>
-            <w:r>
-              <w:rPr>
-                <w:noProof/>
-                <w:webHidden/>
-              </w:rPr>
-              <w:tab/>
-            </w:r>
-            <w:r>
-              <w:rPr>
-                <w:noProof/>
-                <w:webHidden/>
-              </w:rPr>
-              <w:fldChar w:fldCharType="begin"/>
-            </w:r>
-            <w:r>
-              <w:rPr>
-                <w:noProof/>
-                <w:webHidden/>
-              </w:rPr>
-              <w:instrText xml:space="preserve"> PAGEREF _Toc49261145 \h </w:instrText>
-            </w:r>
-            <w:r>
-              <w:rPr>
-                <w:noProof/>
-                <w:webHidden/>
-              </w:rPr>
-            </w:r>
-            <w:r>
-              <w:rPr>
-                <w:noProof/>
-                <w:webHidden/>
-              </w:rPr>
-              <w:fldChar w:fldCharType="separate"/>
-            </w:r>
-            <w:r>
-              <w:rPr>
-                <w:noProof/>
-                <w:webHidden/>
-              </w:rPr>
-              <w:t>1</w:t>
-            </w:r>
-            <w:r>
-              <w:rPr>
-                <w:noProof/>
-                <w:webHidden/>
-              </w:rPr>
-              <w:fldChar w:fldCharType="end"/>
-            </w:r>
-          </w:hyperlink>
-        </w:p>
-        <w:p>
-          <w:pPr>
-            <w:pStyle w:val="TOC2"/>
-            <w:tabs>
-              <w:tab w:val="left" w:pos="880"/>
-              <w:tab w:val="right" w:leader="dot" w:pos="9350"/>
-            </w:tabs>
-            <w:rPr>
-              <w:rFonts w:asciiTheme="minorHAnsi" w:eastAsiaTheme="minorEastAsia" w:hAnsiTheme="minorHAnsi"/>
-              <w:noProof/>
-              <w:sz w:val="22"/>
-              <w:szCs w:val="22"/>
-              <w:lang w:val="en-GB" w:eastAsia="en-GB"/>
-            </w:rPr>
-          </w:pPr>
-          <w:hyperlink w:anchor="_Toc49261146" w:history="1">
-            <w:r>
-              <w:rPr>
-                <w:rStyle w:val="Hyperlink"/>
-                <w:noProof/>
-              </w:rPr>
-              <w:t>1.1</w:t>
-            </w:r>
-            <w:r>
-              <w:rPr>
-                <w:rFonts w:asciiTheme="minorHAnsi" w:eastAsiaTheme="minorEastAsia" w:hAnsiTheme="minorHAnsi"/>
-                <w:noProof/>
-                <w:sz w:val="22"/>
-                <w:szCs w:val="22"/>
-                <w:lang w:val="en-GB" w:eastAsia="en-GB"/>
-              </w:rPr>
-              <w:tab/>
-            </w:r>
-            <w:r>
-              <w:rPr>
-                <w:rStyle w:val="Hyperlink"/>
-                <w:noProof/>
-              </w:rPr>
-              <w:t>Heading 2</w:t>
-            </w:r>
-            <w:r>
-              <w:rPr>
-                <w:noProof/>
-                <w:webHidden/>
-              </w:rPr>
-              <w:tab/>
-            </w:r>
-            <w:r>
-              <w:rPr>
-                <w:noProof/>
-                <w:webHidden/>
-              </w:rPr>
-              <w:fldChar w:fldCharType="begin"/>
-            </w:r>
-            <w:r>
-              <w:rPr>
-                <w:noProof/>
-                <w:webHidden/>
-              </w:rPr>
-              <w:instrText xml:space="preserve"> PAGEREF _Toc49261146 \h </w:instrText>
-            </w:r>
-            <w:r>
-              <w:rPr>
-                <w:noProof/>
-                <w:webHidden/>
-              </w:rPr>
-            </w:r>
-            <w:r>
-              <w:rPr>
-                <w:noProof/>
-                <w:webHidden/>
-              </w:rPr>
-              <w:fldChar w:fldCharType="separate"/>
-            </w:r>
-            <w:r>
-              <w:rPr>
-                <w:noProof/>
-                <w:webHidden/>
-              </w:rPr>
-              <w:t>1</w:t>
-            </w:r>
-            <w:r>
-              <w:rPr>
-                <w:noProof/>
-                <w:webHidden/>
-              </w:rPr>
-              <w:fldChar w:fldCharType="end"/>
-            </w:r>
-          </w:hyperlink>
-        </w:p>
-        <w:p>
-          <w:pPr>
-            <w:pStyle w:val="TOC3"/>
-            <w:tabs>
-              <w:tab w:val="left" w:pos="1320"/>
-              <w:tab w:val="right" w:leader="dot" w:pos="9350"/>
-            </w:tabs>
-            <w:rPr>
-              <w:rFonts w:asciiTheme="minorHAnsi" w:eastAsiaTheme="minorEastAsia" w:hAnsiTheme="minorHAnsi"/>
-              <w:noProof/>
-              <w:sz w:val="22"/>
-              <w:szCs w:val="22"/>
-              <w:lang w:val="en-GB" w:eastAsia="en-GB"/>
-            </w:rPr>
-          </w:pPr>
-          <w:hyperlink w:anchor="_Toc49261147" w:history="1">
-            <w:r>
-              <w:rPr>
-                <w:rStyle w:val="Hyperlink"/>
-                <w:noProof/>
-              </w:rPr>
-              <w:t>1.1.1</w:t>
-            </w:r>
-            <w:r>
-              <w:rPr>
-                <w:rFonts w:asciiTheme="minorHAnsi" w:eastAsiaTheme="minorEastAsia" w:hAnsiTheme="minorHAnsi"/>
-                <w:noProof/>
-                <w:sz w:val="22"/>
-                <w:szCs w:val="22"/>
-                <w:lang w:val="en-GB" w:eastAsia="en-GB"/>
-              </w:rPr>
-              <w:tab/>
-            </w:r>
-            <w:r>
-              <w:rPr>
-                <w:rStyle w:val="Hyperlink"/>
-                <w:noProof/>
-              </w:rPr>
-              <w:t>Heading 3</w:t>
-            </w:r>
-            <w:r>
-              <w:rPr>
-                <w:noProof/>
-                <w:webHidden/>
-              </w:rPr>
-              <w:tab/>
-            </w:r>
-            <w:r>
-              <w:rPr>
-                <w:noProof/>
-                <w:webHidden/>
-              </w:rPr>
-              <w:fldChar w:fldCharType="begin"/>
-            </w:r>
-            <w:r>
-              <w:rPr>
-                <w:noProof/>
-                <w:webHidden/>
-              </w:rPr>
-              <w:instrText xml:space="preserve"> PAGEREF _Toc49261147 \h </w:instrText>
-            </w:r>
-            <w:r>
-              <w:rPr>
-                <w:noProof/>
-                <w:webHidden/>
-              </w:rPr>
-            </w:r>
-            <w:r>
-              <w:rPr>
-                <w:noProof/>
-                <w:webHidden/>
-              </w:rPr>
-              <w:fldChar w:fldCharType="separate"/>
-            </w:r>
-            <w:r>
-              <w:rPr>
-                <w:noProof/>
-                <w:webHidden/>
-              </w:rPr>
-              <w:t>1</w:t>
-            </w:r>
-            <w:r>
-              <w:rPr>
-                <w:noProof/>
-                <w:webHidden/>
-              </w:rPr>
-              <w:fldChar w:fldCharType="end"/>
-            </w:r>
-          </w:hyperlink>
-        </w:p>
-        <w:p>
-          <w:r>
-            <w:rPr>
-              <w:b/>
-              <w:bCs/>
-              <w:noProof/>
-            </w:rPr>
             <w:fldChar w:fldCharType="end"/>
           </w:r>
         </w:p>
@@ -469,64 +54,912 @@
     </w:sdt>
     <w:p>
       <w:pPr>
+        <w:pStyle w:val="FirstParagraph"/>
+      </w:pPr>
+      <w:r>
+        <w:t xml:space="preserve">This is a reference document for Pandoc. You should only change the style information which Pandoc can use. See</w:t>
+      </w:r>
+      <w:r>
+        <w:t xml:space="preserve"> </w:t>
+      </w:r>
+      <w:hyperlink r:id="rId20">
+        <w:r>
+          <w:rPr>
+            <w:rStyle w:val="Hyperlink"/>
+          </w:rPr>
+          <w:t xml:space="preserve">http://pandoc.org/MANUAL.html#options-affecting-specific-writers</w:t>
+        </w:r>
+      </w:hyperlink>
+      <w:r>
+        <w:t xml:space="preserve"> </w:t>
+      </w:r>
+      <w:hyperlink r:id="rId21">
+        <w:r>
+          <w:rPr>
+            <w:rStyle w:val="Hyperlink"/>
+          </w:rPr>
+          <w:t xml:space="preserve">http://pandoc.org/MANUAL.html#custom-styles-in-docx-output</w:t>
+        </w:r>
+      </w:hyperlink>
+    </w:p>
+    <w:bookmarkStart w:id="26" w:name="heading-level-1"/>
+    <w:p>
+      <w:pPr>
         <w:pStyle w:val="Heading1"/>
-        <w:rPr>
-          <w:rFonts w:eastAsiaTheme="minorEastAsia"/>
-        </w:rPr>
-      </w:pPr>
-      <w:bookmarkStart w:id="1" w:name="_Toc49261145"/>
-      <w:r>
-        <w:rPr>
-          <w:rFonts w:eastAsiaTheme="minorEastAsia"/>
-        </w:rPr>
-        <w:t>Heading 1</w:t>
-      </w:r>
-      <w:bookmarkEnd w:id="1"/>
-    </w:p>
+      </w:pPr>
+      <w:r>
+        <w:t xml:space="preserve">Heading level 1</w:t>
+      </w:r>
+    </w:p>
+    <w:bookmarkStart w:id="25" w:name="heading-level-2"/>
     <w:p>
       <w:pPr>
         <w:pStyle w:val="Heading2"/>
       </w:pPr>
-      <w:bookmarkStart w:id="2" w:name="_Toc49261146"/>
-      <w:r>
-        <w:t>Heading 2</w:t>
-      </w:r>
-      <w:bookmarkEnd w:id="2"/>
-    </w:p>
+      <w:r>
+        <w:t xml:space="preserve">Heading level 2</w:t>
+      </w:r>
+    </w:p>
+    <w:bookmarkStart w:id="24" w:name="heading-level-3"/>
     <w:p>
       <w:pPr>
         <w:pStyle w:val="Heading3"/>
       </w:pPr>
-      <w:bookmarkStart w:id="3" w:name="_Toc49261147"/>
-      <w:r>
-        <w:t>Heading 3</w:t>
-      </w:r>
-      <w:bookmarkEnd w:id="3"/>
-    </w:p>
+      <w:r>
+        <w:t xml:space="preserve">Heading level 3</w:t>
+      </w:r>
+    </w:p>
+    <w:bookmarkStart w:id="23" w:name="heading-level-4"/>
     <w:p>
       <w:pPr>
         <w:pStyle w:val="Heading4"/>
       </w:pPr>
       <w:r>
-        <w:t>Heading 4</w:t>
-      </w:r>
-    </w:p>
+        <w:t xml:space="preserve">Heading level 4</w:t>
+      </w:r>
+    </w:p>
+    <w:bookmarkStart w:id="22" w:name="heading-level-5"/>
     <w:p>
       <w:pPr>
         <w:pStyle w:val="Heading5"/>
       </w:pPr>
       <w:r>
-        <w:t>Heading 5</w:t>
-      </w:r>
-    </w:p>
-    <w:p>
-      <w:pPr>
-        <w:pStyle w:val="Heading6"/>
-      </w:pPr>
-      <w:r>
-        <w:t>Heading 6</w:t>
-      </w:r>
-    </w:p>
+        <w:t xml:space="preserve">Heading level 5</w:t>
+      </w:r>
+    </w:p>
+    <w:bookmarkEnd w:id="22"/>
+    <w:bookmarkEnd w:id="23"/>
+    <w:bookmarkEnd w:id="24"/>
+    <w:bookmarkEnd w:id="25"/>
+    <w:bookmarkEnd w:id="26"/>
+    <w:bookmarkStart w:id="52" w:name="custom-styles"/>
+    <w:p>
+      <w:pPr>
+        <w:pStyle w:val="Heading1"/>
+      </w:pPr>
+      <w:r>
+        <w:t xml:space="preserve">Custom styles</w:t>
+      </w:r>
+    </w:p>
+    <w:p>
+      <w:pPr>
+        <w:pStyle w:val="FirstParagraph"/>
+      </w:pPr>
+    </w:p>
+    <w:bookmarkStart w:id="28" w:name="def:unnamed-chunk-1"/>
+    <w:p>
+      <w:pPr>
+        <w:pStyle w:val="DefinitionStyle"/>
+      </w:pPr>
+      <w:bookmarkStart w:id="27" w:name="def:unnamed-chunk-1"/>
+      <w:r>
+        <w:rPr>
+          <w:rStyle w:val="NameStyle"/>
+        </w:rPr>
+        <w:t xml:space="preserve">Definition 2.1:</w:t>
+      </w:r>
+      <w:r>
+        <w:rPr>
+          <w:rStyle w:val="NameStyle"/>
+        </w:rPr>
+        <w:t xml:space="preserve"> </w:t>
+      </w:r>
+      <w:bookmarkEnd w:id="27"/>
+    </w:p>
+    <w:p>
+      <w:pPr>
+        <w:pStyle w:val="DefinitionStyle"/>
+      </w:pPr>
+      <w:r>
+        <w:t xml:space="preserve">Here is a definition</w:t>
+      </w:r>
+    </w:p>
+    <w:bookmarkEnd w:id="28"/>
+    <w:p>
+      <w:pPr>
+        <w:pStyle w:val="BodyText"/>
+      </w:pPr>
+    </w:p>
+    <w:bookmarkStart w:id="30" w:name="lem:unnamed-chunk-2"/>
+    <w:p>
+      <w:pPr>
+        <w:pStyle w:val="TheoremStyle"/>
+      </w:pPr>
+      <w:bookmarkStart w:id="29" w:name="lem:unnamed-chunk-2"/>
+      <w:r>
+        <w:rPr>
+          <w:rStyle w:val="NameStyle"/>
+        </w:rPr>
+        <w:t xml:space="preserve">Lemma 2.1:</w:t>
+      </w:r>
+      <w:r>
+        <w:rPr>
+          <w:rStyle w:val="NameStyle"/>
+        </w:rPr>
+        <w:t xml:space="preserve"> </w:t>
+      </w:r>
+      <w:bookmarkEnd w:id="29"/>
+    </w:p>
+    <w:p>
+      <w:pPr>
+        <w:pStyle w:val="TheoremStyle"/>
+      </w:pPr>
+      <w:r>
+        <w:t xml:space="preserve">Here is a lemma</w:t>
+      </w:r>
+    </w:p>
+    <w:bookmarkEnd w:id="30"/>
+    <w:p>
+      <w:pPr>
+        <w:pStyle w:val="BodyText"/>
+      </w:pPr>
+    </w:p>
+    <w:bookmarkStart w:id="32" w:name="prp:unnamed-chunk-3"/>
+    <w:p>
+      <w:pPr>
+        <w:pStyle w:val="TheoremStyle"/>
+      </w:pPr>
+      <w:bookmarkStart w:id="31" w:name="prp:unnamed-chunk-3"/>
+      <w:r>
+        <w:rPr>
+          <w:rStyle w:val="NameStyle"/>
+        </w:rPr>
+        <w:t xml:space="preserve">Proposition 2.2:</w:t>
+      </w:r>
+      <w:r>
+        <w:rPr>
+          <w:rStyle w:val="NameStyle"/>
+        </w:rPr>
+        <w:t xml:space="preserve"> </w:t>
+      </w:r>
+      <w:bookmarkEnd w:id="31"/>
+    </w:p>
+    <w:p>
+      <w:pPr>
+        <w:pStyle w:val="TheoremStyle"/>
+      </w:pPr>
+      <w:r>
+        <w:t xml:space="preserve">Here is a proposition</w:t>
+      </w:r>
+    </w:p>
+    <w:bookmarkEnd w:id="32"/>
+    <w:p>
+      <w:pPr>
+        <w:pStyle w:val="BodyText"/>
+      </w:pPr>
+    </w:p>
+    <w:bookmarkStart w:id="34" w:name="thm:unnamed-chunk-4"/>
+    <w:p>
+      <w:pPr>
+        <w:pStyle w:val="TheoremStyle"/>
+      </w:pPr>
+      <w:bookmarkStart w:id="33" w:name="thm:unnamed-chunk-4"/>
+      <w:r>
+        <w:rPr>
+          <w:rStyle w:val="NameStyle"/>
+        </w:rPr>
+        <w:t xml:space="preserve">Theorem 2.3:</w:t>
+      </w:r>
+      <w:r>
+        <w:rPr>
+          <w:rStyle w:val="NameStyle"/>
+        </w:rPr>
+        <w:t xml:space="preserve"> </w:t>
+      </w:r>
+      <w:bookmarkEnd w:id="33"/>
+    </w:p>
+    <w:p>
+      <w:pPr>
+        <w:pStyle w:val="TheoremStyle"/>
+      </w:pPr>
+      <w:r>
+        <w:t xml:space="preserve">Here is a theorem</w:t>
+      </w:r>
+    </w:p>
+    <w:bookmarkEnd w:id="34"/>
+    <w:p>
+      <w:pPr>
+        <w:pStyle w:val="BodyText"/>
+      </w:pPr>
+    </w:p>
+    <w:bookmarkStart w:id="36" w:name="cor:unnamed-chunk-5"/>
+    <w:p>
+      <w:pPr>
+        <w:pStyle w:val="TheoremStyle"/>
+      </w:pPr>
+      <w:bookmarkStart w:id="35" w:name="cor:unnamed-chunk-5"/>
+      <w:r>
+        <w:rPr>
+          <w:rStyle w:val="NameStyle"/>
+        </w:rPr>
+        <w:t xml:space="preserve">Corollary 2.4:</w:t>
+      </w:r>
+      <w:r>
+        <w:rPr>
+          <w:rStyle w:val="NameStyle"/>
+        </w:rPr>
+        <w:t xml:space="preserve"> </w:t>
+      </w:r>
+      <w:bookmarkEnd w:id="35"/>
+    </w:p>
+    <w:p>
+      <w:pPr>
+        <w:pStyle w:val="TheoremStyle"/>
+      </w:pPr>
+      <w:r>
+        <w:t xml:space="preserve">Here is a corollary</w:t>
+      </w:r>
+    </w:p>
+    <w:bookmarkEnd w:id="36"/>
+    <w:p>
+      <w:pPr>
+        <w:pStyle w:val="BodyText"/>
+      </w:pPr>
+    </w:p>
+    <w:p>
+      <w:pPr>
+        <w:pStyle w:val="ProofStyle"/>
+      </w:pPr>
+      <w:r>
+        <w:t xml:space="preserve"> </w:t>
+      </w:r>
+      <w:r>
+        <w:rPr>
+          <w:rStyle w:val="NameStyle"/>
+        </w:rPr>
+        <w:t xml:space="preserve">Proof.</w:t>
+      </w:r>
+      <w:r>
+        <w:rPr>
+          <w:rStyle w:val="NameStyle"/>
+        </w:rPr>
+        <w:t xml:space="preserve"> </w:t>
+      </w:r>
+      <w:r>
+        <w:t xml:space="preserve"> </w:t>
+      </w:r>
+    </w:p>
+    <w:p>
+      <w:pPr>
+        <w:pStyle w:val="ProofStyle"/>
+      </w:pPr>
+      <w:r>
+        <w:t xml:space="preserve">Here is a proof</w:t>
+      </w:r>
+    </w:p>
+    <w:p>
+      <w:pPr>
+        <w:pStyle w:val="ProofStyle"/>
+      </w:pPr>
+      <w:r>
+        <w:t xml:space="preserve">□</w:t>
+      </w:r>
+    </w:p>
+    <w:p>
+      <w:pPr>
+        <w:pStyle w:val="BodyText"/>
+      </w:pPr>
+    </w:p>
+    <w:bookmarkStart w:id="38" w:name="cnj:unnamed-chunk-7"/>
+    <w:p>
+      <w:pPr>
+        <w:pStyle w:val="TheoremStyle"/>
+      </w:pPr>
+      <w:bookmarkStart w:id="37" w:name="cnj:unnamed-chunk-7"/>
+      <w:r>
+        <w:rPr>
+          <w:rStyle w:val="NameStyle"/>
+        </w:rPr>
+        <w:t xml:space="preserve">Conjecture 2.5:</w:t>
+      </w:r>
+      <w:r>
+        <w:rPr>
+          <w:rStyle w:val="NameStyle"/>
+        </w:rPr>
+        <w:t xml:space="preserve"> </w:t>
+      </w:r>
+      <w:bookmarkEnd w:id="37"/>
+    </w:p>
+    <w:p>
+      <w:pPr>
+        <w:pStyle w:val="TheoremStyle"/>
+      </w:pPr>
+      <w:r>
+        <w:t xml:space="preserve">Here is a conjecture</w:t>
+      </w:r>
+    </w:p>
+    <w:bookmarkEnd w:id="38"/>
+    <w:p>
+      <w:pPr>
+        <w:pStyle w:val="BodyText"/>
+      </w:pPr>
+    </w:p>
+    <w:bookmarkStart w:id="40" w:name="exm:unnamed-chunk-8"/>
+    <w:p>
+      <w:pPr>
+        <w:pStyle w:val="ExampleStyle"/>
+      </w:pPr>
+      <w:bookmarkStart w:id="39" w:name="exm:unnamed-chunk-8"/>
+      <w:r>
+        <w:rPr>
+          <w:rStyle w:val="NameStyle"/>
+        </w:rPr>
+        <w:t xml:space="preserve">Example 2.1:</w:t>
+      </w:r>
+      <w:r>
+        <w:rPr>
+          <w:rStyle w:val="NameStyle"/>
+        </w:rPr>
+        <w:t xml:space="preserve"> </w:t>
+      </w:r>
+      <w:bookmarkEnd w:id="39"/>
+    </w:p>
+    <w:p>
+      <w:pPr>
+        <w:pStyle w:val="ExampleStyle"/>
+      </w:pPr>
+      <w:r>
+        <w:t xml:space="preserve">Here is a example</w:t>
+      </w:r>
+    </w:p>
+    <w:bookmarkEnd w:id="40"/>
+    <w:p>
+      <w:pPr>
+        <w:pStyle w:val="BodyText"/>
+      </w:pPr>
+    </w:p>
+    <w:bookmarkStart w:id="42" w:name="exr:unnamed-chunk-9"/>
+    <w:p>
+      <w:pPr>
+        <w:pStyle w:val="ExampleStyle"/>
+      </w:pPr>
+      <w:bookmarkStart w:id="41" w:name="exr:unnamed-chunk-9"/>
+      <w:r>
+        <w:rPr>
+          <w:rStyle w:val="NameStyle"/>
+        </w:rPr>
+        <w:t xml:space="preserve">Exercise 2.2:</w:t>
+      </w:r>
+      <w:r>
+        <w:rPr>
+          <w:rStyle w:val="NameStyle"/>
+        </w:rPr>
+        <w:t xml:space="preserve"> </w:t>
+      </w:r>
+      <w:bookmarkEnd w:id="41"/>
+    </w:p>
+    <w:p>
+      <w:pPr>
+        <w:pStyle w:val="ExampleStyle"/>
+      </w:pPr>
+      <w:r>
+        <w:t xml:space="preserve">Here is a exercise</w:t>
+      </w:r>
+    </w:p>
+    <w:bookmarkEnd w:id="42"/>
+    <w:p>
+      <w:pPr>
+        <w:pStyle w:val="BodyText"/>
+      </w:pPr>
+    </w:p>
+    <w:p>
+      <w:pPr>
+        <w:pStyle w:val="ProofStyle"/>
+      </w:pPr>
+      <w:r>
+        <w:t xml:space="preserve"> </w:t>
+      </w:r>
+      <w:r>
+        <w:rPr>
+          <w:rStyle w:val="NameStyle"/>
+        </w:rPr>
+        <w:t xml:space="preserve">Solution.</w:t>
+      </w:r>
+      <w:r>
+        <w:rPr>
+          <w:rStyle w:val="NameStyle"/>
+        </w:rPr>
+        <w:t xml:space="preserve"> </w:t>
+      </w:r>
+      <w:r>
+        <w:t xml:space="preserve"> </w:t>
+      </w:r>
+    </w:p>
+    <w:p>
+      <w:pPr>
+        <w:pStyle w:val="ProofStyle"/>
+      </w:pPr>
+      <w:r>
+        <w:t xml:space="preserve">Here is a solution</w:t>
+      </w:r>
+    </w:p>
+    <w:p>
+      <w:pPr>
+        <w:pStyle w:val="BodyText"/>
+      </w:pPr>
+    </w:p>
+    <w:p>
+      <w:pPr>
+        <w:pStyle w:val="ProofStyle"/>
+      </w:pPr>
+      <w:r>
+        <w:t xml:space="preserve"> </w:t>
+      </w:r>
+      <w:r>
+        <w:rPr>
+          <w:rStyle w:val="NameStyle"/>
+        </w:rPr>
+        <w:t xml:space="preserve">Remark.</w:t>
+      </w:r>
+      <w:r>
+        <w:rPr>
+          <w:rStyle w:val="NameStyle"/>
+        </w:rPr>
+        <w:t xml:space="preserve"> </w:t>
+      </w:r>
+      <w:r>
+        <w:t xml:space="preserve"> </w:t>
+      </w:r>
+    </w:p>
+    <w:p>
+      <w:pPr>
+        <w:pStyle w:val="ProofStyle"/>
+      </w:pPr>
+      <w:r>
+        <w:t xml:space="preserve">Here is a remark</w:t>
+      </w:r>
+    </w:p>
+    <w:bookmarkStart w:id="51" w:name="custom-styles-with-new-theorem"/>
+    <w:p>
+      <w:pPr>
+        <w:pStyle w:val="Heading2"/>
+      </w:pPr>
+      <w:r>
+        <w:t xml:space="preserve">Custom styles with new theorem</w:t>
+      </w:r>
+    </w:p>
+    <w:p>
+      <w:pPr>
+        <w:pStyle w:val="FirstParagraph"/>
+      </w:pPr>
+    </w:p>
+    <w:p>
+      <w:pPr>
+        <w:pStyle w:val="DefinitionStyle"/>
+      </w:pPr>
+      <w:bookmarkStart w:id="43" w:name="Def:Def1"/>
+      <w:r>
+        <w:rPr>
+          <w:rStyle w:val="NameStyle"/>
+        </w:rPr>
+        <w:t xml:space="preserve"> </w:t>
+      </w:r>
+      <w:r>
+        <w:rPr>
+          <w:rStyle w:val="NameStyle"/>
+        </w:rPr>
+        <w:t xml:space="preserve">Definition 2.2:</w:t>
+      </w:r>
+      <w:r>
+        <w:rPr>
+          <w:rStyle w:val="NameStyle"/>
+        </w:rPr>
+        <w:t xml:space="preserve"> </w:t>
+      </w:r>
+      <w:bookmarkEnd w:id="43"/>
+    </w:p>
+    <w:p>
+      <w:pPr>
+        <w:pStyle w:val="DefinitionStyle"/>
+      </w:pPr>
+      <w:r>
+        <w:t xml:space="preserve">Here is a definition</w:t>
+      </w:r>
+    </w:p>
+    <w:p>
+      <w:pPr>
+        <w:pStyle w:val="BodyText"/>
+      </w:pPr>
+    </w:p>
+    <w:p>
+      <w:pPr>
+        <w:pStyle w:val="TheoremStyle"/>
+      </w:pPr>
+      <w:bookmarkStart w:id="44" w:name="Lem:Lem1"/>
+      <w:r>
+        <w:rPr>
+          <w:rStyle w:val="NameStyle"/>
+        </w:rPr>
+        <w:t xml:space="preserve"> </w:t>
+      </w:r>
+      <w:r>
+        <w:rPr>
+          <w:rStyle w:val="NameStyle"/>
+        </w:rPr>
+        <w:t xml:space="preserve">Lemma 2.6:</w:t>
+      </w:r>
+      <w:r>
+        <w:rPr>
+          <w:rStyle w:val="NameStyle"/>
+        </w:rPr>
+        <w:t xml:space="preserve"> </w:t>
+      </w:r>
+      <w:bookmarkEnd w:id="44"/>
+    </w:p>
+    <w:p>
+      <w:pPr>
+        <w:pStyle w:val="TheoremStyle"/>
+      </w:pPr>
+      <w:r>
+        <w:t xml:space="preserve">Here is a lemma</w:t>
+      </w:r>
+    </w:p>
+    <w:p>
+      <w:pPr>
+        <w:pStyle w:val="BodyText"/>
+      </w:pPr>
+    </w:p>
+    <w:p>
+      <w:pPr>
+        <w:pStyle w:val="TheoremStyle"/>
+      </w:pPr>
+      <w:bookmarkStart w:id="45" w:name="Pro:Pro1"/>
+      <w:r>
+        <w:rPr>
+          <w:rStyle w:val="NameStyle"/>
+        </w:rPr>
+        <w:t xml:space="preserve"> </w:t>
+      </w:r>
+      <w:r>
+        <w:rPr>
+          <w:rStyle w:val="NameStyle"/>
+        </w:rPr>
+        <w:t xml:space="preserve">Proposition 2.7:</w:t>
+      </w:r>
+      <w:r>
+        <w:rPr>
+          <w:rStyle w:val="NameStyle"/>
+        </w:rPr>
+        <w:t xml:space="preserve"> </w:t>
+      </w:r>
+      <w:bookmarkEnd w:id="45"/>
+    </w:p>
+    <w:p>
+      <w:pPr>
+        <w:pStyle w:val="TheoremStyle"/>
+      </w:pPr>
+      <w:r>
+        <w:t xml:space="preserve">Here is a proposition</w:t>
+      </w:r>
+    </w:p>
+    <w:p>
+      <w:pPr>
+        <w:pStyle w:val="BodyText"/>
+      </w:pPr>
+    </w:p>
+    <w:p>
+      <w:pPr>
+        <w:pStyle w:val="TheoremStyle"/>
+      </w:pPr>
+      <w:bookmarkStart w:id="46" w:name="Thm:Thm1"/>
+      <w:r>
+        <w:rPr>
+          <w:rStyle w:val="NameStyle"/>
+        </w:rPr>
+        <w:t xml:space="preserve"> </w:t>
+      </w:r>
+      <w:r>
+        <w:rPr>
+          <w:rStyle w:val="NameStyle"/>
+        </w:rPr>
+        <w:t xml:space="preserve">Theorem 2.8:</w:t>
+      </w:r>
+      <w:r>
+        <w:rPr>
+          <w:rStyle w:val="NameStyle"/>
+        </w:rPr>
+        <w:t xml:space="preserve"> </w:t>
+      </w:r>
+      <w:bookmarkEnd w:id="46"/>
+    </w:p>
+    <w:p>
+      <w:pPr>
+        <w:pStyle w:val="TheoremStyle"/>
+      </w:pPr>
+      <w:r>
+        <w:t xml:space="preserve">Here is a theorem</w:t>
+      </w:r>
+    </w:p>
+    <w:p>
+      <w:pPr>
+        <w:pStyle w:val="BodyText"/>
+      </w:pPr>
+    </w:p>
+    <w:p>
+      <w:pPr>
+        <w:pStyle w:val="TheoremStyle"/>
+      </w:pPr>
+      <w:bookmarkStart w:id="47" w:name="Cor:Cor1"/>
+      <w:r>
+        <w:rPr>
+          <w:rStyle w:val="NameStyle"/>
+        </w:rPr>
+        <w:t xml:space="preserve"> </w:t>
+      </w:r>
+      <w:r>
+        <w:rPr>
+          <w:rStyle w:val="NameStyle"/>
+        </w:rPr>
+        <w:t xml:space="preserve">Corollary 2.9:</w:t>
+      </w:r>
+      <w:r>
+        <w:rPr>
+          <w:rStyle w:val="NameStyle"/>
+        </w:rPr>
+        <w:t xml:space="preserve"> </w:t>
+      </w:r>
+      <w:bookmarkEnd w:id="47"/>
+    </w:p>
+    <w:p>
+      <w:pPr>
+        <w:pStyle w:val="TheoremStyle"/>
+      </w:pPr>
+      <w:r>
+        <w:t xml:space="preserve">Here is a corollary</w:t>
+      </w:r>
+    </w:p>
+    <w:p>
+      <w:pPr>
+        <w:pStyle w:val="BodyText"/>
+      </w:pPr>
+    </w:p>
+    <w:p>
+      <w:pPr>
+        <w:pStyle w:val="ProofStyle"/>
+      </w:pPr>
+      <w:r>
+        <w:rPr>
+          <w:rStyle w:val="NameStyle"/>
+        </w:rPr>
+        <w:t xml:space="preserve"> </w:t>
+      </w:r>
+      <w:r>
+        <w:rPr>
+          <w:rStyle w:val="NameStyle"/>
+        </w:rPr>
+        <w:t xml:space="preserve">Proof:</w:t>
+      </w:r>
+      <w:r>
+        <w:rPr>
+          <w:rStyle w:val="NameStyle"/>
+        </w:rPr>
+        <w:t xml:space="preserve"> </w:t>
+      </w:r>
+    </w:p>
+    <w:p>
+      <w:pPr>
+        <w:pStyle w:val="ProofStyle"/>
+      </w:pPr>
+      <w:r>
+        <w:t xml:space="preserve">Here is a proof</w:t>
+      </w:r>
+    </w:p>
+    <w:p>
+      <w:pPr>
+        <w:pStyle w:val="ProofStyle"/>
+      </w:pPr>
+      <w:r>
+        <w:t xml:space="preserve">□</w:t>
+      </w:r>
+    </w:p>
+    <w:p>
+      <w:pPr>
+        <w:pStyle w:val="BodyText"/>
+      </w:pPr>
+    </w:p>
+    <w:p>
+      <w:pPr>
+        <w:pStyle w:val="TheoremStyle"/>
+      </w:pPr>
+      <w:bookmarkStart w:id="48" w:name="Con:Con1"/>
+      <w:r>
+        <w:rPr>
+          <w:rStyle w:val="NameStyle"/>
+        </w:rPr>
+        <w:t xml:space="preserve"> </w:t>
+      </w:r>
+      <w:r>
+        <w:rPr>
+          <w:rStyle w:val="NameStyle"/>
+        </w:rPr>
+        <w:t xml:space="preserve">Conjecture 2.10:</w:t>
+      </w:r>
+      <w:r>
+        <w:rPr>
+          <w:rStyle w:val="NameStyle"/>
+        </w:rPr>
+        <w:t xml:space="preserve"> </w:t>
+      </w:r>
+      <w:bookmarkEnd w:id="48"/>
+    </w:p>
+    <w:p>
+      <w:pPr>
+        <w:pStyle w:val="TheoremStyle"/>
+      </w:pPr>
+      <w:r>
+        <w:t xml:space="preserve">Here is a conjecture</w:t>
+      </w:r>
+    </w:p>
+    <w:p>
+      <w:pPr>
+        <w:pStyle w:val="BodyText"/>
+      </w:pPr>
+    </w:p>
+    <w:p>
+      <w:pPr>
+        <w:pStyle w:val="ExampleStyle"/>
+      </w:pPr>
+      <w:bookmarkStart w:id="49" w:name="Exm:Exm1"/>
+      <w:r>
+        <w:rPr>
+          <w:rStyle w:val="NameStyle"/>
+        </w:rPr>
+        <w:t xml:space="preserve"> </w:t>
+      </w:r>
+      <w:r>
+        <w:rPr>
+          <w:rStyle w:val="NameStyle"/>
+        </w:rPr>
+        <w:t xml:space="preserve">Example 2.3:</w:t>
+      </w:r>
+      <w:r>
+        <w:rPr>
+          <w:rStyle w:val="NameStyle"/>
+        </w:rPr>
+        <w:t xml:space="preserve"> </w:t>
+      </w:r>
+      <w:bookmarkEnd w:id="49"/>
+    </w:p>
+    <w:p>
+      <w:pPr>
+        <w:pStyle w:val="ExampleStyle"/>
+      </w:pPr>
+      <w:r>
+        <w:t xml:space="preserve">Here is a example</w:t>
+      </w:r>
+    </w:p>
+    <w:p>
+      <w:pPr>
+        <w:pStyle w:val="BodyText"/>
+      </w:pPr>
+    </w:p>
+    <w:p>
+      <w:pPr>
+        <w:pStyle w:val="ExampleStyle"/>
+      </w:pPr>
+      <w:bookmarkStart w:id="50" w:name="Exr:Exr1"/>
+      <w:r>
+        <w:rPr>
+          <w:rStyle w:val="NameStyle"/>
+        </w:rPr>
+        <w:t xml:space="preserve"> </w:t>
+      </w:r>
+      <w:r>
+        <w:rPr>
+          <w:rStyle w:val="NameStyle"/>
+        </w:rPr>
+        <w:t xml:space="preserve">Exercise 2.4:</w:t>
+      </w:r>
+      <w:r>
+        <w:rPr>
+          <w:rStyle w:val="NameStyle"/>
+        </w:rPr>
+        <w:t xml:space="preserve"> </w:t>
+      </w:r>
+      <w:bookmarkEnd w:id="50"/>
+    </w:p>
+    <w:p>
+      <w:pPr>
+        <w:pStyle w:val="ExampleStyle"/>
+      </w:pPr>
+      <w:r>
+        <w:t xml:space="preserve">Here is a exercise</w:t>
+      </w:r>
+    </w:p>
+    <w:p>
+      <w:pPr>
+        <w:pStyle w:val="BodyText"/>
+      </w:pPr>
+    </w:p>
+    <w:p>
+      <w:pPr>
+        <w:pStyle w:val="ProofStyle"/>
+      </w:pPr>
+      <w:r>
+        <w:rPr>
+          <w:rStyle w:val="NameStyle"/>
+        </w:rPr>
+        <w:t xml:space="preserve"> </w:t>
+      </w:r>
+      <w:r>
+        <w:rPr>
+          <w:rStyle w:val="NameStyle"/>
+        </w:rPr>
+        <w:t xml:space="preserve">Solution:</w:t>
+      </w:r>
+      <w:r>
+        <w:rPr>
+          <w:rStyle w:val="NameStyle"/>
+        </w:rPr>
+        <w:t xml:space="preserve"> </w:t>
+      </w:r>
+    </w:p>
+    <w:p>
+      <w:pPr>
+        <w:pStyle w:val="ProofStyle"/>
+      </w:pPr>
+      <w:r>
+        <w:t xml:space="preserve">Here is a solution</w:t>
+      </w:r>
+    </w:p>
+    <w:p>
+      <w:pPr>
+        <w:pStyle w:val="BodyText"/>
+      </w:pPr>
+    </w:p>
+    <w:p>
+      <w:pPr>
+        <w:pStyle w:val="ProofStyle"/>
+      </w:pPr>
+      <w:r>
+        <w:rPr>
+          <w:rStyle w:val="NameStyle"/>
+        </w:rPr>
+        <w:t xml:space="preserve"> </w:t>
+      </w:r>
+      <w:r>
+        <w:rPr>
+          <w:rStyle w:val="NameStyle"/>
+        </w:rPr>
+        <w:t xml:space="preserve">Remark:</w:t>
+      </w:r>
+      <w:r>
+        <w:rPr>
+          <w:rStyle w:val="NameStyle"/>
+        </w:rPr>
+        <w:t xml:space="preserve"> </w:t>
+      </w:r>
+    </w:p>
+    <w:p>
+      <w:pPr>
+        <w:pStyle w:val="ProofStyle"/>
+      </w:pPr>
+      <w:r>
+        <w:t xml:space="preserve">Here is a remark</w:t>
+      </w:r>
+    </w:p>
+    <w:bookmarkEnd w:id="51"/>
+    <w:bookmarkEnd w:id="52"/>
     <w:sectPr>
       <w:pgSz w:w="12240" w:h="15840"/>
       <w:pgMar w:top="1440" w:right="1440" w:bottom="1440" w:left="1440" w:header="720" w:footer="720" w:gutter="0"/>
@@ -536,44 +969,23 @@
 </w:document>
 </file>
 
-<file path=word/endnotes.xml><?xml version="1.0" encoding="utf-8"?>
-<w:endnotes xmlns:wpc="http://schemas.microsoft.com/office/word/2010/wordprocessingCanvas" xmlns:cx="http://schemas.microsoft.com/office/drawing/2014/chartex" xmlns:cx1="http://schemas.microsoft.com/office/drawing/2015/9/8/chartex" xmlns:cx2="http://schemas.microsoft.com/office/drawing/2015/10/21/chartex" xmlns:cx3="http://schemas.microsoft.com/office/drawing/2016/5/9/chartex" xmlns:cx4="http://schemas.microsoft.com/office/drawing/2016/5/10/chartex" xmlns:cx5="http://schemas.microsoft.com/office/drawing/2016/5/11/chartex" xmlns:cx6="http://schemas.microsoft.com/office/drawing/2016/5/12/chartex" xmlns:cx7="http://schemas.microsoft.com/office/drawing/2016/5/13/chartex" xmlns:cx8="http://schemas.microsoft.com/office/drawing/2016/5/14/chartex" xmlns:mc="http://schemas.openxmlformats.org/markup-compatibility/2006" xmlns:aink="http://schemas.microsoft.com/office/drawing/2016/ink" xmlns:am3d="http://schemas.microsoft.com/office/drawing/2017/model3d" xmlns:o="urn:schemas-microsoft-com:office:office" xmlns:r="http://schemas.openxmlformats.org/officeDocument/2006/relationships" xmlns:m="http://schemas.openxmlformats.org/officeDocument/2006/math" xmlns:v="urn:schemas-microsoft-com:vml" xmlns:wp14="http://schemas.microsoft.com/office/word/2010/wordprocessingDrawing" xmlns:wp="http://schemas.openxmlformats.org/drawingml/2006/wordprocessingDrawing" xmlns:w10="urn:schemas-microsoft-com:office:word" xmlns:w="http://schemas.openxmlformats.org/wordprocessingml/2006/main" xmlns:w14="http://schemas.microsoft.com/office/word/2010/wordml" xmlns:w15="http://schemas.microsoft.com/office/word/2012/wordml" xmlns:w16cid="http://schemas.microsoft.com/office/word/2016/wordml/cid" xmlns:w16se="http://schemas.microsoft.com/office/word/2015/wordml/symex" xmlns:wpg="http://schemas.microsoft.com/office/word/2010/wordprocessingGroup" xmlns:wpi="http://schemas.microsoft.com/office/word/2010/wordprocessingInk" xmlns:wne="http://schemas.microsoft.com/office/word/2006/wordml" xmlns:wps="http://schemas.microsoft.com/office/word/2010/wordprocessingShape" mc:Ignorable="w14 w15 w16se w16cid wp14">
-  <w:endnote w:type="separator" w:id="-1">
-    <w:p>
-      <w:pPr>
-        <w:spacing w:after="0"/>
-      </w:pPr>
-      <w:r>
-        <w:separator/>
-      </w:r>
-    </w:p>
-  </w:endnote>
-  <w:endnote w:type="continuationSeparator" w:id="0">
-    <w:p>
-      <w:pPr>
-        <w:spacing w:after="0"/>
-      </w:pPr>
-      <w:r>
-        <w:continuationSeparator/>
-      </w:r>
-    </w:p>
-  </w:endnote>
-</w:endnotes>
+<file path=word/comments.xml><?xml version="1.0" encoding="utf-8"?>
+<w:comments xmlns:w="http://schemas.openxmlformats.org/wordprocessingml/2006/main" xmlns:m="http://schemas.openxmlformats.org/officeDocument/2006/math" xmlns:r="http://schemas.openxmlformats.org/officeDocument/2006/relationships" xmlns:o="urn:schemas-microsoft-com:office:office" xmlns:v="urn:schemas-microsoft-com:vml" xmlns:w10="urn:schemas-microsoft-com:office:word" xmlns:a="http://schemas.openxmlformats.org/drawingml/2006/main" xmlns:pic="http://schemas.openxmlformats.org/drawingml/2006/picture" xmlns:wp="http://schemas.openxmlformats.org/drawingml/2006/wordprocessingDrawing"/>
 </file>
 
 <file path=word/footnotes.xml><?xml version="1.0" encoding="utf-8"?>
-<w:footnotes xmlns:wpc="http://schemas.microsoft.com/office/word/2010/wordprocessingCanvas" xmlns:cx="http://schemas.microsoft.com/office/drawing/2014/chartex" xmlns:cx1="http://schemas.microsoft.com/office/drawing/2015/9/8/chartex" xmlns:cx2="http://schemas.microsoft.com/office/drawing/2015/10/21/chartex" xmlns:cx3="http://schemas.microsoft.com/office/drawing/2016/5/9/chartex" xmlns:cx4="http://schemas.microsoft.com/office/drawing/2016/5/10/chartex" xmlns:cx5="http://schemas.microsoft.com/office/drawing/2016/5/11/chartex" xmlns:cx6="http://schemas.microsoft.com/office/drawing/2016/5/12/chartex" xmlns:cx7="http://schemas.microsoft.com/office/drawing/2016/5/13/chartex" xmlns:cx8="http://schemas.microsoft.com/office/drawing/2016/5/14/chartex" xmlns:mc="http://schemas.openxmlformats.org/markup-compatibility/2006" xmlns:aink="http://schemas.microsoft.com/office/drawing/2016/ink" xmlns:am3d="http://schemas.microsoft.com/office/drawing/2017/model3d" xmlns:o="urn:schemas-microsoft-com:office:office" xmlns:r="http://schemas.openxmlformats.org/officeDocument/2006/relationships" xmlns:m="http://schemas.openxmlformats.org/officeDocument/2006/math" xmlns:v="urn:schemas-microsoft-com:vml" xmlns:wp14="http://schemas.microsoft.com/office/word/2010/wordprocessingDrawing" xmlns:wp="http://schemas.openxmlformats.org/drawingml/2006/wordprocessingDrawing" xmlns:w10="urn:schemas-microsoft-com:office:word" xmlns:w="http://schemas.openxmlformats.org/wordprocessingml/2006/main" xmlns:w14="http://schemas.microsoft.com/office/word/2010/wordml" xmlns:w15="http://schemas.microsoft.com/office/word/2012/wordml" xmlns:w16cid="http://schemas.microsoft.com/office/word/2016/wordml/cid" xmlns:w16se="http://schemas.microsoft.com/office/word/2015/wordml/symex" xmlns:wpg="http://schemas.microsoft.com/office/word/2010/wordprocessingGroup" xmlns:wpi="http://schemas.microsoft.com/office/word/2010/wordprocessingInk" xmlns:wne="http://schemas.microsoft.com/office/word/2006/wordml" xmlns:wps="http://schemas.microsoft.com/office/word/2010/wordprocessingShape" mc:Ignorable="w14 w15 w16se w16cid wp14">
+<w:footnotes xmlns:w="http://schemas.openxmlformats.org/wordprocessingml/2006/main" xmlns:m="http://schemas.openxmlformats.org/officeDocument/2006/math" xmlns:r="http://schemas.openxmlformats.org/officeDocument/2006/relationships" xmlns:o="urn:schemas-microsoft-com:office:office" xmlns:v="urn:schemas-microsoft-com:vml" xmlns:w10="urn:schemas-microsoft-com:office:word" xmlns:a="http://schemas.openxmlformats.org/drawingml/2006/main" xmlns:pic="http://schemas.openxmlformats.org/drawingml/2006/picture" xmlns:wp="http://schemas.openxmlformats.org/drawingml/2006/wordprocessingDrawing">
+  <w:footnote w:type="continuationSeparator" w:id="0">
+    <w:p>
+      <w:r>
+        <w:continuationSeparator/>
+      </w:r>
+    </w:p>
+  </w:footnote>
   <w:footnote w:type="separator" w:id="-1">
     <w:p>
       <w:r>
         <w:separator/>
-      </w:r>
-    </w:p>
-  </w:footnote>
-  <w:footnote w:type="continuationSeparator" w:id="0">
-    <w:p>
-      <w:r>
-        <w:continuationSeparator/>
       </w:r>
     </w:p>
   </w:footnote>
@@ -767,6 +1179,191 @@
     </w:lvl>
   </w:abstractNum>
   <w:abstractNum w:abstractNumId="2" w15:restartNumberingAfterBreak="0">
+    <w:nsid w:val="FFFFFF7C"/>
+    <w:multiLevelType w:val="singleLevel"/>
+    <w:tmpl w:val="414C867A"/>
+    <w:lvl w:ilvl="0">
+      <w:start w:val="1"/>
+      <w:numFmt w:val="decimal"/>
+      <w:lvlText w:val="%1."/>
+      <w:lvlJc w:val="left"/>
+      <w:pPr>
+        <w:tabs>
+          <w:tab w:val="num" w:pos="1492"/>
+        </w:tabs>
+        <w:ind w:left="1492" w:hanging="360"/>
+      </w:pPr>
+    </w:lvl>
+  </w:abstractNum>
+  <w:abstractNum w:abstractNumId="3" w15:restartNumberingAfterBreak="0">
+    <w:nsid w:val="FFFFFF7D"/>
+    <w:multiLevelType w:val="singleLevel"/>
+    <w:tmpl w:val="7216253E"/>
+    <w:lvl w:ilvl="0">
+      <w:start w:val="1"/>
+      <w:numFmt w:val="decimal"/>
+      <w:lvlText w:val="%1."/>
+      <w:lvlJc w:val="left"/>
+      <w:pPr>
+        <w:tabs>
+          <w:tab w:val="num" w:pos="1209"/>
+        </w:tabs>
+        <w:ind w:left="1209" w:hanging="360"/>
+      </w:pPr>
+    </w:lvl>
+  </w:abstractNum>
+  <w:abstractNum w:abstractNumId="4" w15:restartNumberingAfterBreak="0">
+    <w:nsid w:val="FFFFFF7E"/>
+    <w:multiLevelType w:val="singleLevel"/>
+    <w:tmpl w:val="56708A60"/>
+    <w:lvl w:ilvl="0">
+      <w:start w:val="1"/>
+      <w:numFmt w:val="decimal"/>
+      <w:lvlText w:val="%1."/>
+      <w:lvlJc w:val="left"/>
+      <w:pPr>
+        <w:tabs>
+          <w:tab w:val="num" w:pos="926"/>
+        </w:tabs>
+        <w:ind w:left="926" w:hanging="360"/>
+      </w:pPr>
+    </w:lvl>
+  </w:abstractNum>
+  <w:abstractNum w:abstractNumId="5" w15:restartNumberingAfterBreak="0">
+    <w:nsid w:val="FFFFFF7F"/>
+    <w:multiLevelType w:val="singleLevel"/>
+    <w:tmpl w:val="82347FB8"/>
+    <w:lvl w:ilvl="0">
+      <w:start w:val="1"/>
+      <w:numFmt w:val="decimal"/>
+      <w:lvlText w:val="%1."/>
+      <w:lvlJc w:val="left"/>
+      <w:pPr>
+        <w:tabs>
+          <w:tab w:val="num" w:pos="643"/>
+        </w:tabs>
+        <w:ind w:left="643" w:hanging="360"/>
+      </w:pPr>
+    </w:lvl>
+  </w:abstractNum>
+  <w:abstractNum w:abstractNumId="6" w15:restartNumberingAfterBreak="0">
+    <w:nsid w:val="FFFFFF80"/>
+    <w:multiLevelType w:val="singleLevel"/>
+    <w:tmpl w:val="7EAABEBC"/>
+    <w:lvl w:ilvl="0">
+      <w:start w:val="1"/>
+      <w:numFmt w:val="bullet"/>
+      <w:lvlText w:val=""/>
+      <w:lvlJc w:val="left"/>
+      <w:pPr>
+        <w:tabs>
+          <w:tab w:val="num" w:pos="1492"/>
+        </w:tabs>
+        <w:ind w:left="1492" w:hanging="360"/>
+      </w:pPr>
+      <w:rPr>
+        <w:rFonts w:ascii="Symbol" w:hAnsi="Symbol" w:hint="default"/>
+      </w:rPr>
+    </w:lvl>
+  </w:abstractNum>
+  <w:abstractNum w:abstractNumId="7" w15:restartNumberingAfterBreak="0">
+    <w:nsid w:val="FFFFFF81"/>
+    <w:multiLevelType w:val="singleLevel"/>
+    <w:tmpl w:val="548AA514"/>
+    <w:lvl w:ilvl="0">
+      <w:start w:val="1"/>
+      <w:numFmt w:val="bullet"/>
+      <w:lvlText w:val=""/>
+      <w:lvlJc w:val="left"/>
+      <w:pPr>
+        <w:tabs>
+          <w:tab w:val="num" w:pos="1209"/>
+        </w:tabs>
+        <w:ind w:left="1209" w:hanging="360"/>
+      </w:pPr>
+      <w:rPr>
+        <w:rFonts w:ascii="Symbol" w:hAnsi="Symbol" w:hint="default"/>
+      </w:rPr>
+    </w:lvl>
+  </w:abstractNum>
+  <w:abstractNum w:abstractNumId="8" w15:restartNumberingAfterBreak="0">
+    <w:nsid w:val="FFFFFF82"/>
+    <w:multiLevelType w:val="singleLevel"/>
+    <w:tmpl w:val="15BE5EB8"/>
+    <w:lvl w:ilvl="0">
+      <w:start w:val="1"/>
+      <w:numFmt w:val="bullet"/>
+      <w:lvlText w:val=""/>
+      <w:lvlJc w:val="left"/>
+      <w:pPr>
+        <w:tabs>
+          <w:tab w:val="num" w:pos="926"/>
+        </w:tabs>
+        <w:ind w:left="926" w:hanging="360"/>
+      </w:pPr>
+      <w:rPr>
+        <w:rFonts w:ascii="Symbol" w:hAnsi="Symbol" w:hint="default"/>
+      </w:rPr>
+    </w:lvl>
+  </w:abstractNum>
+  <w:abstractNum w:abstractNumId="9" w15:restartNumberingAfterBreak="0">
+    <w:nsid w:val="FFFFFF83"/>
+    <w:multiLevelType w:val="singleLevel"/>
+    <w:tmpl w:val="F84E8934"/>
+    <w:lvl w:ilvl="0">
+      <w:start w:val="1"/>
+      <w:numFmt w:val="bullet"/>
+      <w:lvlText w:val=""/>
+      <w:lvlJc w:val="left"/>
+      <w:pPr>
+        <w:tabs>
+          <w:tab w:val="num" w:pos="643"/>
+        </w:tabs>
+        <w:ind w:left="643" w:hanging="360"/>
+      </w:pPr>
+      <w:rPr>
+        <w:rFonts w:ascii="Symbol" w:hAnsi="Symbol" w:hint="default"/>
+      </w:rPr>
+    </w:lvl>
+  </w:abstractNum>
+  <w:abstractNum w:abstractNumId="10" w15:restartNumberingAfterBreak="0">
+    <w:nsid w:val="FFFFFF88"/>
+    <w:multiLevelType w:val="singleLevel"/>
+    <w:tmpl w:val="CA280634"/>
+    <w:lvl w:ilvl="0">
+      <w:start w:val="1"/>
+      <w:numFmt w:val="decimal"/>
+      <w:lvlText w:val="%1."/>
+      <w:lvlJc w:val="left"/>
+      <w:pPr>
+        <w:tabs>
+          <w:tab w:val="num" w:pos="360"/>
+        </w:tabs>
+        <w:ind w:left="360" w:hanging="360"/>
+      </w:pPr>
+    </w:lvl>
+  </w:abstractNum>
+  <w:abstractNum w:abstractNumId="11" w15:restartNumberingAfterBreak="0">
+    <w:nsid w:val="FFFFFF89"/>
+    <w:multiLevelType w:val="singleLevel"/>
+    <w:tmpl w:val="20A6E3C0"/>
+    <w:lvl w:ilvl="0">
+      <w:start w:val="1"/>
+      <w:numFmt w:val="bullet"/>
+      <w:lvlText w:val=""/>
+      <w:lvlJc w:val="left"/>
+      <w:pPr>
+        <w:tabs>
+          <w:tab w:val="num" w:pos="360"/>
+        </w:tabs>
+        <w:ind w:left="360" w:hanging="360"/>
+      </w:pPr>
+      <w:rPr>
+        <w:rFonts w:ascii="Symbol" w:hAnsi="Symbol" w:hint="default"/>
+      </w:rPr>
+    </w:lvl>
+  </w:abstractNum>
+  <w:abstractNum w:abstractNumId="12" w15:restartNumberingAfterBreak="0">
     <w:nsid w:val="00265509"/>
     <w:multiLevelType w:val="multilevel"/>
     <w:tmpl w:val="08090025"/>
@@ -861,7 +1458,111 @@
       </w:pPr>
     </w:lvl>
   </w:abstractNum>
-  <w:abstractNum w:abstractNumId="3" w15:restartNumberingAfterBreak="0">
+  <w:abstractNum w:abstractNumId="13" w15:restartNumberingAfterBreak="0">
+    <w:nsid w:val="2C1AE401"/>
+    <w:multiLevelType w:val="multilevel"/>
+    <w:tmpl w:val="F1E2103A"/>
+    <w:lvl w:ilvl="0">
+      <w:numFmt w:val="bullet"/>
+      <w:lvlText w:val=" "/>
+      <w:lvlJc w:val="left"/>
+      <w:pPr>
+        <w:tabs>
+          <w:tab w:val="num" w:pos="0"/>
+        </w:tabs>
+        <w:ind w:left="480" w:hanging="480"/>
+      </w:pPr>
+    </w:lvl>
+    <w:lvl w:ilvl="1">
+      <w:numFmt w:val="bullet"/>
+      <w:lvlText w:val=" "/>
+      <w:lvlJc w:val="left"/>
+      <w:pPr>
+        <w:tabs>
+          <w:tab w:val="num" w:pos="720"/>
+        </w:tabs>
+        <w:ind w:left="1200" w:hanging="480"/>
+      </w:pPr>
+    </w:lvl>
+    <w:lvl w:ilvl="2">
+      <w:numFmt w:val="bullet"/>
+      <w:lvlText w:val=" "/>
+      <w:lvlJc w:val="left"/>
+      <w:pPr>
+        <w:tabs>
+          <w:tab w:val="num" w:pos="1440"/>
+        </w:tabs>
+        <w:ind w:left="1920" w:hanging="480"/>
+      </w:pPr>
+    </w:lvl>
+    <w:lvl w:ilvl="3">
+      <w:numFmt w:val="bullet"/>
+      <w:lvlText w:val=" "/>
+      <w:lvlJc w:val="left"/>
+      <w:pPr>
+        <w:tabs>
+          <w:tab w:val="num" w:pos="2160"/>
+        </w:tabs>
+        <w:ind w:left="2640" w:hanging="480"/>
+      </w:pPr>
+    </w:lvl>
+    <w:lvl w:ilvl="4">
+      <w:numFmt w:val="bullet"/>
+      <w:lvlText w:val=" "/>
+      <w:lvlJc w:val="left"/>
+      <w:pPr>
+        <w:tabs>
+          <w:tab w:val="num" w:pos="2880"/>
+        </w:tabs>
+        <w:ind w:left="3360" w:hanging="480"/>
+      </w:pPr>
+    </w:lvl>
+    <w:lvl w:ilvl="5">
+      <w:numFmt w:val="bullet"/>
+      <w:lvlText w:val=" "/>
+      <w:lvlJc w:val="left"/>
+      <w:pPr>
+        <w:tabs>
+          <w:tab w:val="num" w:pos="3600"/>
+        </w:tabs>
+        <w:ind w:left="4080" w:hanging="480"/>
+      </w:pPr>
+    </w:lvl>
+    <w:lvl w:ilvl="6">
+      <w:numFmt w:val="bullet"/>
+      <w:lvlText w:val=" "/>
+      <w:lvlJc w:val="left"/>
+      <w:pPr>
+        <w:tabs>
+          <w:tab w:val="num" w:pos="4320"/>
+        </w:tabs>
+        <w:ind w:left="4800" w:hanging="480"/>
+      </w:pPr>
+    </w:lvl>
+    <w:lvl w:ilvl="7">
+      <w:numFmt w:val="bullet"/>
+      <w:lvlText w:val=" "/>
+      <w:lvlJc w:val="left"/>
+      <w:pPr>
+        <w:tabs>
+          <w:tab w:val="num" w:pos="5040"/>
+        </w:tabs>
+        <w:ind w:left="5520" w:hanging="480"/>
+      </w:pPr>
+    </w:lvl>
+    <w:lvl w:ilvl="8">
+      <w:numFmt w:val="bullet"/>
+      <w:lvlText w:val=" "/>
+      <w:lvlJc w:val="left"/>
+      <w:pPr>
+        <w:tabs>
+          <w:tab w:val="num" w:pos="5760"/>
+        </w:tabs>
+        <w:ind w:left="6240" w:hanging="480"/>
+      </w:pPr>
+    </w:lvl>
+  </w:abstractNum>
+  <w:abstractNum w:abstractNumId="14" w15:restartNumberingAfterBreak="0">
     <w:nsid w:val="2C270BEB"/>
     <w:multiLevelType w:val="multilevel"/>
     <w:tmpl w:val="713A51E8"/>
@@ -951,19 +1652,158 @@
       <w:numFmt w:val="decimal"/>
       <w:lvlText w:val=""/>
       <w:lvlJc w:val="left"/>
+    </w:lvl>
+  </w:abstractNum>
+  <w:abstractNum w:abstractNumId="990">
+    <w:nsid w:val="2c1ae401"/>
+    <w:multiLevelType w:val="multilevel"/>
+    <w:lvl w:ilvl="0">
+      <w:numFmt w:val="bullet"/>
+      <w:lvlText w:val=" "/>
+      <w:lvlJc w:val="left"/>
+      <w:pPr>
+        <w:tabs>
+          <w:tab w:val="num" w:pos="0"/>
+        </w:tabs>
+        <w:ind w:left="480" w:hanging="480"/>
+      </w:pPr>
+    </w:lvl>
+    <w:lvl w:ilvl="1">
+      <w:numFmt w:val="bullet"/>
+      <w:lvlText w:val=" "/>
+      <w:lvlJc w:val="left"/>
+      <w:pPr>
+        <w:tabs>
+          <w:tab w:val="num" w:pos="720"/>
+        </w:tabs>
+        <w:ind w:left="1200" w:hanging="480"/>
+      </w:pPr>
+    </w:lvl>
+    <w:lvl w:ilvl="2">
+      <w:numFmt w:val="bullet"/>
+      <w:lvlText w:val=" "/>
+      <w:lvlJc w:val="left"/>
+      <w:pPr>
+        <w:tabs>
+          <w:tab w:val="num" w:pos="1440"/>
+        </w:tabs>
+        <w:ind w:left="1920" w:hanging="480"/>
+      </w:pPr>
+    </w:lvl>
+    <w:lvl w:ilvl="3">
+      <w:numFmt w:val="bullet"/>
+      <w:lvlText w:val=" "/>
+      <w:lvlJc w:val="left"/>
+      <w:pPr>
+        <w:tabs>
+          <w:tab w:val="num" w:pos="2160"/>
+        </w:tabs>
+        <w:ind w:left="2640" w:hanging="480"/>
+      </w:pPr>
+    </w:lvl>
+    <w:lvl w:ilvl="4">
+      <w:numFmt w:val="bullet"/>
+      <w:lvlText w:val=" "/>
+      <w:lvlJc w:val="left"/>
+      <w:pPr>
+        <w:tabs>
+          <w:tab w:val="num" w:pos="2880"/>
+        </w:tabs>
+        <w:ind w:left="3360" w:hanging="480"/>
+      </w:pPr>
+    </w:lvl>
+    <w:lvl w:ilvl="5">
+      <w:numFmt w:val="bullet"/>
+      <w:lvlText w:val=" "/>
+      <w:lvlJc w:val="left"/>
+      <w:pPr>
+        <w:tabs>
+          <w:tab w:val="num" w:pos="3600"/>
+        </w:tabs>
+        <w:ind w:left="4080" w:hanging="480"/>
+      </w:pPr>
+    </w:lvl>
+    <w:lvl w:ilvl="6">
+      <w:numFmt w:val="bullet"/>
+      <w:lvlText w:val=" "/>
+      <w:lvlJc w:val="left"/>
+      <w:pPr>
+        <w:tabs>
+          <w:tab w:val="num" w:pos="4320"/>
+        </w:tabs>
+        <w:ind w:left="4800" w:hanging="480"/>
+      </w:pPr>
+    </w:lvl>
+    <w:lvl w:ilvl="7">
+      <w:numFmt w:val="bullet"/>
+      <w:lvlText w:val=" "/>
+      <w:lvlJc w:val="left"/>
+      <w:pPr>
+        <w:tabs>
+          <w:tab w:val="num" w:pos="5040"/>
+        </w:tabs>
+        <w:ind w:left="5520" w:hanging="480"/>
+      </w:pPr>
+    </w:lvl>
+    <w:lvl w:ilvl="8">
+      <w:numFmt w:val="bullet"/>
+      <w:lvlText w:val=" "/>
+      <w:lvlJc w:val="left"/>
+      <w:pPr>
+        <w:tabs>
+          <w:tab w:val="num" w:pos="5760"/>
+        </w:tabs>
+        <w:ind w:left="6240" w:hanging="480"/>
+      </w:pPr>
     </w:lvl>
   </w:abstractNum>
   <w:num w:numId="1">
     <w:abstractNumId w:val="0"/>
   </w:num>
   <w:num w:numId="2">
-    <w:abstractNumId w:val="3"/>
+    <w:abstractNumId w:val="14"/>
   </w:num>
   <w:num w:numId="3">
     <w:abstractNumId w:val="1"/>
   </w:num>
   <w:num w:numId="4">
+    <w:abstractNumId w:val="12"/>
+  </w:num>
+  <w:num w:numId="5">
+    <w:abstractNumId w:val="13"/>
+  </w:num>
+  <w:num w:numId="6">
+    <w:abstractNumId w:val="11"/>
+  </w:num>
+  <w:num w:numId="7">
+    <w:abstractNumId w:val="9"/>
+  </w:num>
+  <w:num w:numId="8">
+    <w:abstractNumId w:val="8"/>
+  </w:num>
+  <w:num w:numId="9">
+    <w:abstractNumId w:val="7"/>
+  </w:num>
+  <w:num w:numId="10">
+    <w:abstractNumId w:val="6"/>
+  </w:num>
+  <w:num w:numId="11">
+    <w:abstractNumId w:val="10"/>
+  </w:num>
+  <w:num w:numId="12">
+    <w:abstractNumId w:val="5"/>
+  </w:num>
+  <w:num w:numId="13">
+    <w:abstractNumId w:val="4"/>
+  </w:num>
+  <w:num w:numId="14">
+    <w:abstractNumId w:val="3"/>
+  </w:num>
+  <w:num w:numId="15">
     <w:abstractNumId w:val="2"/>
+  </w:num>
+  <w:num w:numId="1000">
+    <w:abstractNumId w:val="990"/>
   </w:num>
 </w:numbering>
 </file>
@@ -976,7 +1816,7 @@
         <w:rFonts w:asciiTheme="minorHAnsi" w:eastAsiaTheme="minorHAnsi" w:hAnsiTheme="minorHAnsi" w:cstheme="minorBidi"/>
         <w:sz w:val="24"/>
         <w:szCs w:val="24"/>
-        <w:lang w:val="en-US" w:eastAsia="en-US" w:bidi="ar-SA"/>
+        <w:lang w:val="en" w:eastAsia="en-US" w:bidi="ar-SA"/>
       </w:rPr>
     </w:rPrDefault>
     <w:pPrDefault>
@@ -2252,6 +3092,63 @@
       <w:szCs w:val="21"/>
     </w:rPr>
   </w:style>
+  <w:style w:type="paragraph" w:customStyle="1" w:styleId="DefinitionStyle">
+    <w:name w:val="DefinitionStyle"/>
+    <w:basedOn w:val="BodyText"/>
+    <w:qFormat/>
+    <w:rsid w:val="00525840"/>
+    <w:pPr>
+      <w:pBdr>
+        <w:left w:val="single" w:sz="18" w:space="4" w:color="95B3D7" w:themeColor="accent1" w:themeTint="99"/>
+      </w:pBdr>
+      <w:shd w:val="clear" w:color="auto" w:fill="DBE5F1" w:themeFill="accent1" w:themeFillTint="33"/>
+    </w:pPr>
+  </w:style>
+  <w:style w:type="paragraph" w:customStyle="1" w:styleId="ExampleStyle">
+    <w:name w:val="ExampleStyle"/>
+    <w:basedOn w:val="BodyText"/>
+    <w:qFormat/>
+    <w:rsid w:val="00525840"/>
+    <w:pPr>
+      <w:pBdr>
+        <w:left w:val="single" w:sz="18" w:space="4" w:color="D99594" w:themeColor="accent2" w:themeTint="99"/>
+      </w:pBdr>
+      <w:shd w:val="clear" w:color="auto" w:fill="F2DBDB" w:themeFill="accent2" w:themeFillTint="33"/>
+    </w:pPr>
+  </w:style>
+  <w:style w:type="paragraph" w:customStyle="1" w:styleId="ProofStyle">
+    <w:name w:val="ProofStyle"/>
+    <w:basedOn w:val="BodyText"/>
+    <w:qFormat/>
+    <w:rsid w:val="00525840"/>
+    <w:pPr>
+      <w:pBdr>
+        <w:left w:val="single" w:sz="18" w:space="4" w:color="FABF8F" w:themeColor="accent6" w:themeTint="99"/>
+      </w:pBdr>
+      <w:shd w:val="clear" w:color="auto" w:fill="FDE9D9" w:themeFill="accent6" w:themeFillTint="33"/>
+    </w:pPr>
+  </w:style>
+  <w:style w:type="paragraph" w:customStyle="1" w:styleId="TheoremStyle">
+    <w:name w:val="TheoremStyle"/>
+    <w:basedOn w:val="BodyText"/>
+    <w:qFormat/>
+    <w:rsid w:val="00525840"/>
+    <w:pPr>
+      <w:pBdr>
+        <w:left w:val="single" w:sz="18" w:space="4" w:color="C2D69B" w:themeColor="accent3" w:themeTint="99"/>
+      </w:pBdr>
+      <w:shd w:val="clear" w:color="auto" w:fill="EAF1DD" w:themeFill="accent3" w:themeFillTint="33"/>
+    </w:pPr>
+  </w:style>
+  <w:style w:type="character" w:customStyle="1" w:styleId="NameStyle">
+    <w:name w:val="NameStyle"/>
+    <w:basedOn w:val="BodyTextChar"/>
+    <w:rsid w:val="00525840"/>
+    <w:rPr>
+      <w:rFonts w:ascii="Arial" w:hAnsi="Arial"/>
+      <w:b/>
+    </w:rPr>
+  </w:style>
 </w:styles>
 </file>
 
@@ -2571,16 +3468,4 @@
   </a:objectDefaults>
   <a:extraClrSchemeLst/>
 </a:theme>
-</file>
-
-<file path=customXml/item1.xml><?xml version="1.0" encoding="utf-8"?>
-<b:Sources xmlns:b="http://schemas.openxmlformats.org/officeDocument/2006/bibliography" xmlns="http://schemas.openxmlformats.org/officeDocument/2006/bibliography" SelectedStyle="\APASixthEditionOfficeOnline.xsl" StyleName="APA" Version="6"/>
-</file>
-
-<file path=customXml/itemProps1.xml><?xml version="1.0" encoding="utf-8"?>
-<ds:datastoreItem xmlns:ds="http://schemas.openxmlformats.org/officeDocument/2006/customXml" ds:itemID="{EE5382D5-F532-4493-8D0B-B934A993111C}">
-  <ds:schemaRefs>
-    <ds:schemaRef ds:uri="http://schemas.openxmlformats.org/officeDocument/2006/bibliography"/>
-  </ds:schemaRefs>
-</ds:datastoreItem>
 </file>
</xml_diff>

<commit_message>
Fixed the issue with Word, italics and styles
</commit_message>
<xml_diff>
--- a/inst/templates/clavertondownReference.docx
+++ b/inst/templates/clavertondownReference.docx
@@ -1,13 +1,13 @@
 
 <file path=word/document.xml><?xml version="1.0" encoding="utf-8"?>
-<w:document xmlns:w="http://schemas.openxmlformats.org/wordprocessingml/2006/main" xmlns:m="http://schemas.openxmlformats.org/officeDocument/2006/math" xmlns:r="http://schemas.openxmlformats.org/officeDocument/2006/relationships" xmlns:o="urn:schemas-microsoft-com:office:office" xmlns:v="urn:schemas-microsoft-com:vml" xmlns:w10="urn:schemas-microsoft-com:office:word" xmlns:a="http://schemas.openxmlformats.org/drawingml/2006/main" xmlns:pic="http://schemas.openxmlformats.org/drawingml/2006/picture" xmlns:wp="http://schemas.openxmlformats.org/drawingml/2006/wordprocessingDrawing">
+<w:document xmlns:wpc="http://schemas.microsoft.com/office/word/2010/wordprocessingCanvas" xmlns:cx="http://schemas.microsoft.com/office/drawing/2014/chartex" xmlns:cx1="http://schemas.microsoft.com/office/drawing/2015/9/8/chartex" xmlns:cx2="http://schemas.microsoft.com/office/drawing/2015/10/21/chartex" xmlns:cx3="http://schemas.microsoft.com/office/drawing/2016/5/9/chartex" xmlns:cx4="http://schemas.microsoft.com/office/drawing/2016/5/10/chartex" xmlns:cx5="http://schemas.microsoft.com/office/drawing/2016/5/11/chartex" xmlns:cx6="http://schemas.microsoft.com/office/drawing/2016/5/12/chartex" xmlns:cx7="http://schemas.microsoft.com/office/drawing/2016/5/13/chartex" xmlns:cx8="http://schemas.microsoft.com/office/drawing/2016/5/14/chartex" xmlns:mc="http://schemas.openxmlformats.org/markup-compatibility/2006" xmlns:aink="http://schemas.microsoft.com/office/drawing/2016/ink" xmlns:am3d="http://schemas.microsoft.com/office/drawing/2017/model3d" xmlns:o="urn:schemas-microsoft-com:office:office" xmlns:r="http://schemas.openxmlformats.org/officeDocument/2006/relationships" xmlns:m="http://schemas.openxmlformats.org/officeDocument/2006/math" xmlns:v="urn:schemas-microsoft-com:vml" xmlns:wp14="http://schemas.microsoft.com/office/word/2010/wordprocessingDrawing" xmlns:wp="http://schemas.openxmlformats.org/drawingml/2006/wordprocessingDrawing" xmlns:w10="urn:schemas-microsoft-com:office:word" xmlns:w="http://schemas.openxmlformats.org/wordprocessingml/2006/main" xmlns:w14="http://schemas.microsoft.com/office/word/2010/wordml" xmlns:w15="http://schemas.microsoft.com/office/word/2012/wordml" xmlns:w16cex="http://schemas.microsoft.com/office/word/2018/wordml/cex" xmlns:w16cid="http://schemas.microsoft.com/office/word/2016/wordml/cid" xmlns:w16="http://schemas.microsoft.com/office/word/2018/wordml" xmlns:w16se="http://schemas.microsoft.com/office/word/2015/wordml/symex" xmlns:wpg="http://schemas.microsoft.com/office/word/2010/wordprocessingGroup" xmlns:wpi="http://schemas.microsoft.com/office/word/2010/wordprocessingInk" xmlns:wne="http://schemas.microsoft.com/office/word/2006/wordml" xmlns:wps="http://schemas.microsoft.com/office/word/2010/wordprocessingShape" mc:Ignorable="w14 w15 w16se w16cid w16 w16cex wp14">
   <w:body>
     <w:p>
       <w:pPr>
         <w:pStyle w:val="Title"/>
       </w:pPr>
       <w:r>
-        <w:t xml:space="preserve">Title</w:t>
+        <w:t>Title</w:t>
       </w:r>
     </w:p>
     <w:p>
@@ -15,7 +15,7 @@
         <w:pStyle w:val="Author"/>
       </w:pPr>
       <w:r>
-        <w:t xml:space="preserve">Author</w:t>
+        <w:t>Author</w:t>
       </w:r>
     </w:p>
     <w:p>
@@ -23,30 +23,42 @@
         <w:pStyle w:val="Date"/>
       </w:pPr>
       <w:r>
-        <w:t xml:space="preserve">Date</w:t>
+        <w:t>Date</w:t>
       </w:r>
     </w:p>
     <w:sdt>
       <w:sdtPr>
+        <w:rPr>
+          <w:rFonts w:eastAsiaTheme="minorHAnsi" w:cstheme="minorBidi"/>
+          <w:b w:val="0"/>
+          <w:color w:val="auto"/>
+          <w:sz w:val="24"/>
+          <w:szCs w:val="24"/>
+        </w:rPr>
+        <w:id w:val="-290048122"/>
         <w:docPartObj>
           <w:docPartGallery w:val="Table of Contents"/>
           <w:docPartUnique/>
         </w:docPartObj>
       </w:sdtPr>
+      <w:sdtEndPr/>
       <w:sdtContent>
         <w:p>
           <w:pPr>
             <w:pStyle w:val="TOCHeading"/>
           </w:pPr>
           <w:r>
-            <w:t xml:space="preserve">Table of Contents</w:t>
+            <w:t>Table of Contents</w:t>
           </w:r>
         </w:p>
         <w:p>
           <w:r>
-            <w:fldChar w:fldCharType="begin" w:dirty="true"/>
-            <w:instrText xml:space="preserve">TOC \o "1-3" \h \z \u</w:instrText>
-            <w:fldChar w:fldCharType="separate"/>
+            <w:fldChar w:fldCharType="begin"/>
+          </w:r>
+          <w:r>
+            <w:instrText>TOC \o "1-3" \h \z \u</w:instrText>
+          </w:r>
+          <w:r>
             <w:fldChar w:fldCharType="end"/>
           </w:r>
         </w:p>
@@ -57,88 +69,91 @@
         <w:pStyle w:val="FirstParagraph"/>
       </w:pPr>
       <w:r>
-        <w:t xml:space="preserve">This is a reference document for Pandoc. You should only change the style information which Pandoc can use. See</w:t>
-      </w:r>
-      <w:r>
-        <w:t xml:space="preserve"> </w:t>
-      </w:r>
-      <w:hyperlink r:id="rId20">
+        <w:t xml:space="preserve">This is a reference document for Pandoc. You should only change the style information which Pandoc can use. See </w:t>
+      </w:r>
+      <w:hyperlink r:id="rId7" w:anchor="options-affecting-specific-writers">
         <w:r>
           <w:rPr>
             <w:rStyle w:val="Hyperlink"/>
           </w:rPr>
-          <w:t xml:space="preserve">http://pandoc.org/MANUAL.html#options-affecting-specific-writers</w:t>
+          <w:t>http://pandoc.org/MANUAL.html#options-affecting-specifi</w:t>
         </w:r>
-      </w:hyperlink>
-      <w:r>
-        <w:t xml:space="preserve"> </w:t>
-      </w:r>
-      <w:hyperlink r:id="rId21">
         <w:r>
           <w:rPr>
             <w:rStyle w:val="Hyperlink"/>
           </w:rPr>
-          <w:t xml:space="preserve">http://pandoc.org/MANUAL.html#custom-styles-in-docx-output</w:t>
+          <w:t>c-writers</w:t>
         </w:r>
       </w:hyperlink>
-    </w:p>
-    <w:bookmarkStart w:id="26" w:name="heading-level-1"/>
+      <w:r>
+        <w:t xml:space="preserve"> </w:t>
+      </w:r>
+      <w:hyperlink r:id="rId8" w:anchor="custom-styles-in-docx-output">
+        <w:r>
+          <w:rPr>
+            <w:rStyle w:val="Hyperlink"/>
+          </w:rPr>
+          <w:t>http://pandoc.org/MANUAL.html#custom-styles-in-docx-output</w:t>
+        </w:r>
+      </w:hyperlink>
+    </w:p>
     <w:p>
       <w:pPr>
         <w:pStyle w:val="Heading1"/>
       </w:pPr>
-      <w:r>
-        <w:t xml:space="preserve">Heading level 1</w:t>
-      </w:r>
-    </w:p>
-    <w:bookmarkStart w:id="25" w:name="heading-level-2"/>
+      <w:bookmarkStart w:id="0" w:name="heading-level-1"/>
+      <w:r>
+        <w:t>Heading level 1</w:t>
+      </w:r>
+    </w:p>
     <w:p>
       <w:pPr>
         <w:pStyle w:val="Heading2"/>
       </w:pPr>
-      <w:r>
-        <w:t xml:space="preserve">Heading level 2</w:t>
-      </w:r>
-    </w:p>
-    <w:bookmarkStart w:id="24" w:name="heading-level-3"/>
+      <w:bookmarkStart w:id="1" w:name="heading-level-2"/>
+      <w:r>
+        <w:t>Heading level 2</w:t>
+      </w:r>
+    </w:p>
     <w:p>
       <w:pPr>
         <w:pStyle w:val="Heading3"/>
       </w:pPr>
-      <w:r>
-        <w:t xml:space="preserve">Heading level 3</w:t>
-      </w:r>
-    </w:p>
-    <w:bookmarkStart w:id="23" w:name="heading-level-4"/>
+      <w:bookmarkStart w:id="2" w:name="heading-level-3"/>
+      <w:r>
+        <w:t>Heading level 3</w:t>
+      </w:r>
+    </w:p>
     <w:p>
       <w:pPr>
         <w:pStyle w:val="Heading4"/>
       </w:pPr>
-      <w:r>
-        <w:t xml:space="preserve">Heading level 4</w:t>
-      </w:r>
-    </w:p>
-    <w:bookmarkStart w:id="22" w:name="heading-level-5"/>
+      <w:bookmarkStart w:id="3" w:name="heading-level-4"/>
+      <w:r>
+        <w:t>Heading level 4</w:t>
+      </w:r>
+    </w:p>
     <w:p>
       <w:pPr>
         <w:pStyle w:val="Heading5"/>
       </w:pPr>
-      <w:r>
-        <w:t xml:space="preserve">Heading level 5</w:t>
-      </w:r>
-    </w:p>
-    <w:bookmarkEnd w:id="22"/>
-    <w:bookmarkEnd w:id="23"/>
-    <w:bookmarkEnd w:id="24"/>
-    <w:bookmarkEnd w:id="25"/>
-    <w:bookmarkEnd w:id="26"/>
-    <w:bookmarkStart w:id="52" w:name="custom-styles"/>
+      <w:bookmarkStart w:id="4" w:name="heading-level-5"/>
+      <w:r>
+        <w:t>Heading level 5</w:t>
+      </w:r>
+    </w:p>
     <w:p>
       <w:pPr>
         <w:pStyle w:val="Heading1"/>
       </w:pPr>
-      <w:r>
-        <w:t xml:space="preserve">Custom styles</w:t>
+      <w:bookmarkStart w:id="5" w:name="custom-styles"/>
+      <w:bookmarkEnd w:id="4"/>
+      <w:bookmarkEnd w:id="3"/>
+      <w:bookmarkEnd w:id="2"/>
+      <w:bookmarkEnd w:id="1"/>
+      <w:bookmarkEnd w:id="0"/>
+      <w:r>
+        <w:t>Custom styles</w:t>
       </w:r>
     </w:p>
     <w:p>
@@ -146,197 +161,615 @@
         <w:pStyle w:val="FirstParagraph"/>
       </w:pPr>
     </w:p>
-    <w:bookmarkStart w:id="28" w:name="def:unnamed-chunk-1"/>
     <w:p>
       <w:pPr>
         <w:pStyle w:val="DefinitionStyle"/>
       </w:pPr>
-      <w:bookmarkStart w:id="27" w:name="def:unnamed-chunk-1"/>
+      <w:bookmarkStart w:id="6" w:name="def:unnamed-chunk-1"/>
       <w:r>
         <w:rPr>
           <w:rStyle w:val="NameStyle"/>
         </w:rPr>
-        <w:t xml:space="preserve">Definition 2.1:</w:t>
-      </w:r>
+        <w:t>Definitio</w:t>
+      </w:r>
+      <w:r>
+        <w:rPr>
+          <w:rStyle w:val="NameStyle"/>
+        </w:rPr>
+        <w:t xml:space="preserve">n 2.1: </w:t>
+      </w:r>
+    </w:p>
+    <w:p>
+      <w:pPr>
+        <w:pStyle w:val="DefinitionStyle"/>
+      </w:pPr>
+      <w:r>
+        <w:t>Here is a definition</w:t>
+      </w:r>
+    </w:p>
+    <w:bookmarkEnd w:id="6"/>
+    <w:p>
+      <w:pPr>
+        <w:pStyle w:val="BodyText"/>
+      </w:pPr>
+    </w:p>
+    <w:p>
+      <w:pPr>
+        <w:pStyle w:val="TheoremStyle"/>
+      </w:pPr>
+      <w:bookmarkStart w:id="7" w:name="lem:unnamed-chunk-2"/>
+      <w:r>
+        <w:rPr>
+          <w:rStyle w:val="NameStyle"/>
+        </w:rPr>
+        <w:t xml:space="preserve">Lemma 2.1: </w:t>
+      </w:r>
+    </w:p>
+    <w:p>
+      <w:pPr>
+        <w:pStyle w:val="TheoremStyle"/>
+      </w:pPr>
+      <w:r>
+        <w:t>Here is a lemma</w:t>
+      </w:r>
+    </w:p>
+    <w:bookmarkEnd w:id="7"/>
+    <w:p>
+      <w:pPr>
+        <w:pStyle w:val="BodyText"/>
+      </w:pPr>
+    </w:p>
+    <w:p>
+      <w:pPr>
+        <w:pStyle w:val="TheoremStyle"/>
+      </w:pPr>
+      <w:bookmarkStart w:id="8" w:name="prp:unnamed-chunk-3"/>
+      <w:r>
+        <w:rPr>
+          <w:rStyle w:val="NameStyle"/>
+        </w:rPr>
+        <w:t xml:space="preserve">Proposition 2.2: </w:t>
+      </w:r>
+    </w:p>
+    <w:p>
+      <w:pPr>
+        <w:pStyle w:val="TheoremStyle"/>
+      </w:pPr>
+      <w:r>
+        <w:t>Here is a proposition</w:t>
+      </w:r>
+    </w:p>
+    <w:bookmarkEnd w:id="8"/>
+    <w:p>
+      <w:pPr>
+        <w:pStyle w:val="BodyText"/>
+      </w:pPr>
+    </w:p>
+    <w:p>
+      <w:pPr>
+        <w:pStyle w:val="TheoremStyle"/>
+      </w:pPr>
+      <w:bookmarkStart w:id="9" w:name="thm:unnamed-chunk-4"/>
+      <w:r>
+        <w:rPr>
+          <w:rStyle w:val="NameStyle"/>
+        </w:rPr>
+        <w:t xml:space="preserve">Theorem 2.3: </w:t>
+      </w:r>
+    </w:p>
+    <w:p>
+      <w:pPr>
+        <w:pStyle w:val="TheoremStyle"/>
+      </w:pPr>
+      <w:r>
+        <w:lastRenderedPageBreak/>
+        <w:t>Here is a theorem</w:t>
+      </w:r>
+    </w:p>
+    <w:bookmarkEnd w:id="9"/>
+    <w:p>
+      <w:pPr>
+        <w:pStyle w:val="BodyText"/>
+      </w:pPr>
+    </w:p>
+    <w:p>
+      <w:pPr>
+        <w:pStyle w:val="TheoremStyleUpright"/>
+      </w:pPr>
+      <w:bookmarkStart w:id="10" w:name="cor:unnamed-chunk-5"/>
+      <w:r>
+        <w:rPr>
+          <w:rStyle w:val="NameStyle"/>
+        </w:rPr>
+        <w:t xml:space="preserve">Corollary 2.4: </w:t>
+      </w:r>
+    </w:p>
+    <w:p>
+      <w:pPr>
+        <w:pStyle w:val="TheoremStyleUpright"/>
+      </w:pPr>
+      <w:r>
+        <w:t>Here is a corollary</w:t>
+      </w:r>
+    </w:p>
+    <w:bookmarkEnd w:id="10"/>
+    <w:p>
+      <w:pPr>
+        <w:pStyle w:val="BodyText"/>
+      </w:pPr>
+    </w:p>
+    <w:p>
+      <w:pPr>
+        <w:pStyle w:val="ProofStyle"/>
+      </w:pPr>
+      <w:r>
+        <w:t xml:space="preserve"> </w:t>
+      </w:r>
+      <w:r>
+        <w:rPr>
+          <w:rStyle w:val="NameStyle"/>
+        </w:rPr>
+        <w:t xml:space="preserve">Proof. </w:t>
+      </w:r>
+      <w:r>
+        <w:t xml:space="preserve"> </w:t>
+      </w:r>
+    </w:p>
+    <w:p>
+      <w:pPr>
+        <w:pStyle w:val="ProofStyle"/>
+      </w:pPr>
+      <w:r>
+        <w:t>Here is a proof</w:t>
+      </w:r>
+    </w:p>
+    <w:p>
+      <w:pPr>
+        <w:pStyle w:val="ProofStyle"/>
+      </w:pPr>
+      <w:r>
+        <w:t>□</w:t>
+      </w:r>
+    </w:p>
+    <w:p>
+      <w:pPr>
+        <w:pStyle w:val="BodyText"/>
+      </w:pPr>
+    </w:p>
+    <w:p>
+      <w:pPr>
+        <w:pStyle w:val="TheoremStyle"/>
+      </w:pPr>
+      <w:bookmarkStart w:id="11" w:name="cnj:unnamed-chunk-7"/>
+      <w:r>
+        <w:rPr>
+          <w:rStyle w:val="NameStyle"/>
+        </w:rPr>
+        <w:t xml:space="preserve">Conjecture 2.5: </w:t>
+      </w:r>
+    </w:p>
+    <w:p>
+      <w:pPr>
+        <w:pStyle w:val="TheoremStyle"/>
+      </w:pPr>
+      <w:r>
+        <w:t>Here is a conjecture</w:t>
+      </w:r>
+    </w:p>
+    <w:bookmarkEnd w:id="11"/>
+    <w:p>
+      <w:pPr>
+        <w:pStyle w:val="BodyText"/>
+      </w:pPr>
+    </w:p>
+    <w:p>
+      <w:pPr>
+        <w:pStyle w:val="ExampleStyle"/>
+      </w:pPr>
+      <w:bookmarkStart w:id="12" w:name="exm:unnamed-chunk-8"/>
+      <w:r>
+        <w:rPr>
+          <w:rStyle w:val="NameStyle"/>
+        </w:rPr>
+        <w:t xml:space="preserve">Example 2.1: </w:t>
+      </w:r>
+    </w:p>
+    <w:p>
+      <w:pPr>
+        <w:pStyle w:val="ExampleStyle"/>
+      </w:pPr>
+      <w:r>
+        <w:t>Here is a example</w:t>
+      </w:r>
+    </w:p>
+    <w:bookmarkEnd w:id="12"/>
+    <w:p>
+      <w:pPr>
+        <w:pStyle w:val="BodyText"/>
+      </w:pPr>
+    </w:p>
+    <w:p>
+      <w:pPr>
+        <w:pStyle w:val="ExampleStyle"/>
+      </w:pPr>
+      <w:bookmarkStart w:id="13" w:name="exr:unnamed-chunk-9"/>
+      <w:r>
+        <w:rPr>
+          <w:rStyle w:val="NameStyle"/>
+        </w:rPr>
+        <w:t xml:space="preserve">Exercise 2.2: </w:t>
+      </w:r>
+    </w:p>
+    <w:p>
+      <w:pPr>
+        <w:pStyle w:val="ExampleStyle"/>
+      </w:pPr>
+      <w:r>
+        <w:t>Here is a exercise</w:t>
+      </w:r>
+    </w:p>
+    <w:bookmarkEnd w:id="13"/>
+    <w:p>
+      <w:pPr>
+        <w:pStyle w:val="BodyText"/>
+      </w:pPr>
+    </w:p>
+    <w:p>
+      <w:pPr>
+        <w:pStyle w:val="ProofStyle"/>
+      </w:pPr>
+      <w:r>
+        <w:t xml:space="preserve"> </w:t>
+      </w:r>
+      <w:r>
+        <w:rPr>
+          <w:rStyle w:val="NameStyle"/>
+        </w:rPr>
+        <w:t xml:space="preserve">Solution. </w:t>
+      </w:r>
+      <w:r>
+        <w:t xml:space="preserve"> </w:t>
+      </w:r>
+    </w:p>
+    <w:p>
+      <w:pPr>
+        <w:pStyle w:val="ProofStyle"/>
+      </w:pPr>
+      <w:r>
+        <w:t>Here is a solution</w:t>
+      </w:r>
+    </w:p>
+    <w:p>
+      <w:pPr>
+        <w:pStyle w:val="BodyText"/>
+      </w:pPr>
+    </w:p>
+    <w:p>
+      <w:pPr>
+        <w:pStyle w:val="ProofStyle"/>
+      </w:pPr>
+      <w:r>
+        <w:t xml:space="preserve"> </w:t>
+      </w:r>
+      <w:r>
+        <w:rPr>
+          <w:rStyle w:val="NameStyle"/>
+        </w:rPr>
+        <w:t xml:space="preserve">Remark. </w:t>
+      </w:r>
+      <w:r>
+        <w:t xml:space="preserve"> </w:t>
+      </w:r>
+    </w:p>
+    <w:p>
+      <w:pPr>
+        <w:pStyle w:val="ProofStyle"/>
+      </w:pPr>
+      <w:r>
+        <w:t>Here is a remark</w:t>
+      </w:r>
+    </w:p>
+    <w:p>
+      <w:pPr>
+        <w:pStyle w:val="Heading2"/>
+      </w:pPr>
+      <w:bookmarkStart w:id="14" w:name="custom-styles-with-new-theorem"/>
+      <w:r>
+        <w:t>Custom styles with new theorem</w:t>
+      </w:r>
+    </w:p>
+    <w:p>
+      <w:pPr>
+        <w:pStyle w:val="FirstParagraph"/>
+      </w:pPr>
+    </w:p>
+    <w:p>
+      <w:pPr>
+        <w:pStyle w:val="DefinitionStyle"/>
+      </w:pPr>
+      <w:bookmarkStart w:id="15" w:name="Def:Def1"/>
+      <w:r>
+        <w:rPr>
+          <w:rStyle w:val="NameStyle"/>
+        </w:rPr>
+        <w:t xml:space="preserve"> Definition 2.2: </w:t>
+      </w:r>
+      <w:bookmarkEnd w:id="15"/>
+    </w:p>
+    <w:p>
+      <w:pPr>
+        <w:pStyle w:val="DefinitionStyle"/>
+      </w:pPr>
+      <w:r>
+        <w:t>Here is a definition</w:t>
+      </w:r>
+    </w:p>
+    <w:p>
+      <w:pPr>
+        <w:pStyle w:val="BodyText"/>
+      </w:pPr>
+    </w:p>
+    <w:p>
+      <w:pPr>
+        <w:pStyle w:val="TheoremStyle"/>
+      </w:pPr>
+      <w:bookmarkStart w:id="16" w:name="Lem:Lem1"/>
+      <w:r>
+        <w:rPr>
+          <w:rStyle w:val="NameStyle"/>
+        </w:rPr>
+        <w:lastRenderedPageBreak/>
+        <w:t xml:space="preserve"> Lemma 2.6: </w:t>
+      </w:r>
+      <w:bookmarkEnd w:id="16"/>
+    </w:p>
+    <w:p>
+      <w:pPr>
+        <w:pStyle w:val="TheoremStyle"/>
+      </w:pPr>
+      <w:r>
+        <w:t>Here is a lemma</w:t>
+      </w:r>
+    </w:p>
+    <w:p>
+      <w:pPr>
+        <w:pStyle w:val="BodyText"/>
+      </w:pPr>
+    </w:p>
+    <w:p>
+      <w:pPr>
+        <w:pStyle w:val="TheoremStyle"/>
+      </w:pPr>
+      <w:bookmarkStart w:id="17" w:name="Pro:Pro1"/>
       <w:r>
         <w:rPr>
           <w:rStyle w:val="NameStyle"/>
         </w:rPr>
         <w:t xml:space="preserve"> </w:t>
       </w:r>
-      <w:bookmarkEnd w:id="27"/>
-    </w:p>
-    <w:p>
-      <w:pPr>
-        <w:pStyle w:val="DefinitionStyle"/>
-      </w:pPr>
-      <w:r>
-        <w:t xml:space="preserve">Here is a definition</w:t>
-      </w:r>
-    </w:p>
-    <w:bookmarkEnd w:id="28"/>
-    <w:p>
-      <w:pPr>
-        <w:pStyle w:val="BodyText"/>
-      </w:pPr>
-    </w:p>
-    <w:bookmarkStart w:id="30" w:name="lem:unnamed-chunk-2"/>
-    <w:p>
-      <w:pPr>
-        <w:pStyle w:val="TheoremStyle"/>
-      </w:pPr>
-      <w:bookmarkStart w:id="29" w:name="lem:unnamed-chunk-2"/>
       <w:r>
         <w:rPr>
           <w:rStyle w:val="NameStyle"/>
         </w:rPr>
-        <w:t xml:space="preserve">Lemma 2.1:</w:t>
-      </w:r>
+        <w:t xml:space="preserve">Proposition 2.7: </w:t>
+      </w:r>
+      <w:bookmarkEnd w:id="17"/>
+    </w:p>
+    <w:p>
+      <w:pPr>
+        <w:pStyle w:val="TheoremStyle"/>
+      </w:pPr>
+      <w:r>
+        <w:t>Here is a proposition</w:t>
+      </w:r>
+    </w:p>
+    <w:p>
+      <w:pPr>
+        <w:pStyle w:val="BodyText"/>
+      </w:pPr>
+    </w:p>
+    <w:p>
+      <w:pPr>
+        <w:pStyle w:val="TheoremStyle"/>
+      </w:pPr>
+      <w:bookmarkStart w:id="18" w:name="Thm:Thm1"/>
       <w:r>
         <w:rPr>
           <w:rStyle w:val="NameStyle"/>
         </w:rPr>
-        <w:t xml:space="preserve"> </w:t>
-      </w:r>
-      <w:bookmarkEnd w:id="29"/>
+        <w:t xml:space="preserve"> Theorem 2.8: </w:t>
+      </w:r>
+      <w:bookmarkEnd w:id="18"/>
     </w:p>
     <w:p>
       <w:pPr>
         <w:pStyle w:val="TheoremStyle"/>
       </w:pPr>
       <w:r>
-        <w:t xml:space="preserve">Here is a lemma</w:t>
-      </w:r>
-    </w:p>
-    <w:bookmarkEnd w:id="30"/>
+        <w:t>Here is a theorem</w:t>
+      </w:r>
+    </w:p>
     <w:p>
       <w:pPr>
         <w:pStyle w:val="BodyText"/>
       </w:pPr>
     </w:p>
-    <w:bookmarkStart w:id="32" w:name="prp:unnamed-chunk-3"/>
     <w:p>
       <w:pPr>
         <w:pStyle w:val="TheoremStyle"/>
       </w:pPr>
-      <w:bookmarkStart w:id="31" w:name="prp:unnamed-chunk-3"/>
+      <w:bookmarkStart w:id="19" w:name="Cor:Cor1"/>
       <w:r>
         <w:rPr>
           <w:rStyle w:val="NameStyle"/>
         </w:rPr>
-        <w:t xml:space="preserve">Proposition 2.2:</w:t>
-      </w:r>
+        <w:t xml:space="preserve"> Corollary 2.9: </w:t>
+      </w:r>
+      <w:bookmarkEnd w:id="19"/>
+    </w:p>
+    <w:p>
+      <w:pPr>
+        <w:pStyle w:val="TheoremStyle"/>
+      </w:pPr>
+      <w:r>
+        <w:t>Here is a corollary</w:t>
+      </w:r>
+    </w:p>
+    <w:p>
+      <w:pPr>
+        <w:pStyle w:val="BodyText"/>
+      </w:pPr>
+    </w:p>
+    <w:p>
+      <w:pPr>
+        <w:pStyle w:val="ProofStyle"/>
+      </w:pPr>
       <w:r>
         <w:rPr>
           <w:rStyle w:val="NameStyle"/>
         </w:rPr>
-        <w:t xml:space="preserve"> </w:t>
-      </w:r>
-      <w:bookmarkEnd w:id="31"/>
+        <w:t xml:space="preserve"> Proof: </w:t>
+      </w:r>
+    </w:p>
+    <w:p>
+      <w:pPr>
+        <w:pStyle w:val="ProofStyle"/>
+      </w:pPr>
+      <w:r>
+        <w:t>Here is a proof</w:t>
+      </w:r>
+    </w:p>
+    <w:p>
+      <w:pPr>
+        <w:pStyle w:val="ProofStyle"/>
+      </w:pPr>
+      <w:r>
+        <w:t>□</w:t>
+      </w:r>
+    </w:p>
+    <w:p>
+      <w:pPr>
+        <w:pStyle w:val="BodyText"/>
+      </w:pPr>
     </w:p>
     <w:p>
       <w:pPr>
         <w:pStyle w:val="TheoremStyle"/>
       </w:pPr>
-      <w:r>
-        <w:t xml:space="preserve">Here is a proposition</w:t>
-      </w:r>
-    </w:p>
-    <w:bookmarkEnd w:id="32"/>
-    <w:p>
-      <w:pPr>
-        <w:pStyle w:val="BodyText"/>
-      </w:pPr>
-    </w:p>
-    <w:bookmarkStart w:id="34" w:name="thm:unnamed-chunk-4"/>
-    <w:p>
-      <w:pPr>
-        <w:pStyle w:val="TheoremStyle"/>
-      </w:pPr>
-      <w:bookmarkStart w:id="33" w:name="thm:unnamed-chunk-4"/>
+      <w:bookmarkStart w:id="20" w:name="Con:Con1"/>
       <w:r>
         <w:rPr>
           <w:rStyle w:val="NameStyle"/>
         </w:rPr>
-        <w:t xml:space="preserve">Theorem 2.3:</w:t>
-      </w:r>
+        <w:t xml:space="preserve"> Conjecture 2.10: </w:t>
+      </w:r>
+      <w:bookmarkEnd w:id="20"/>
+    </w:p>
+    <w:p>
+      <w:pPr>
+        <w:pStyle w:val="TheoremStyle"/>
+      </w:pPr>
+      <w:r>
+        <w:t>Here is a conjecture</w:t>
+      </w:r>
+    </w:p>
+    <w:p>
+      <w:pPr>
+        <w:pStyle w:val="BodyText"/>
+      </w:pPr>
+    </w:p>
+    <w:p>
+      <w:pPr>
+        <w:pStyle w:val="ExampleStyle"/>
+      </w:pPr>
+      <w:bookmarkStart w:id="21" w:name="Exm:Exm1"/>
       <w:r>
         <w:rPr>
           <w:rStyle w:val="NameStyle"/>
         </w:rPr>
-        <w:t xml:space="preserve"> </w:t>
-      </w:r>
-      <w:bookmarkEnd w:id="33"/>
-    </w:p>
-    <w:p>
-      <w:pPr>
-        <w:pStyle w:val="TheoremStyle"/>
-      </w:pPr>
-      <w:r>
-        <w:t xml:space="preserve">Here is a theorem</w:t>
-      </w:r>
-    </w:p>
-    <w:bookmarkEnd w:id="34"/>
+        <w:t xml:space="preserve"> Example 2.3: </w:t>
+      </w:r>
+      <w:bookmarkEnd w:id="21"/>
+    </w:p>
+    <w:p>
+      <w:pPr>
+        <w:pStyle w:val="ExampleStyle"/>
+      </w:pPr>
+      <w:r>
+        <w:t>Here is a example</w:t>
+      </w:r>
+    </w:p>
     <w:p>
       <w:pPr>
         <w:pStyle w:val="BodyText"/>
       </w:pPr>
     </w:p>
-    <w:bookmarkStart w:id="36" w:name="cor:unnamed-chunk-5"/>
-    <w:p>
-      <w:pPr>
-        <w:pStyle w:val="TheoremStyle"/>
-      </w:pPr>
-      <w:bookmarkStart w:id="35" w:name="cor:unnamed-chunk-5"/>
+    <w:p>
+      <w:pPr>
+        <w:pStyle w:val="ExampleStyle"/>
+      </w:pPr>
+      <w:bookmarkStart w:id="22" w:name="Exr:Exr1"/>
       <w:r>
         <w:rPr>
           <w:rStyle w:val="NameStyle"/>
         </w:rPr>
-        <w:t xml:space="preserve">Corollary 2.4:</w:t>
-      </w:r>
+        <w:t xml:space="preserve"> Exercise 2.4: </w:t>
+      </w:r>
+      <w:bookmarkEnd w:id="22"/>
+    </w:p>
+    <w:p>
+      <w:pPr>
+        <w:pStyle w:val="ExampleStyle"/>
+      </w:pPr>
+      <w:r>
+        <w:t>Here is a exercise</w:t>
+      </w:r>
+    </w:p>
+    <w:p>
+      <w:pPr>
+        <w:pStyle w:val="BodyText"/>
+      </w:pPr>
+    </w:p>
+    <w:p>
+      <w:pPr>
+        <w:pStyle w:val="ProofStyle"/>
+      </w:pPr>
       <w:r>
         <w:rPr>
           <w:rStyle w:val="NameStyle"/>
         </w:rPr>
-        <w:t xml:space="preserve"> </w:t>
-      </w:r>
-      <w:bookmarkEnd w:id="35"/>
-    </w:p>
-    <w:p>
-      <w:pPr>
-        <w:pStyle w:val="TheoremStyle"/>
-      </w:pPr>
-      <w:r>
-        <w:t xml:space="preserve">Here is a corollary</w:t>
-      </w:r>
-    </w:p>
-    <w:bookmarkEnd w:id="36"/>
-    <w:p>
-      <w:pPr>
-        <w:pStyle w:val="BodyText"/>
-      </w:pPr>
-    </w:p>
-    <w:p>
-      <w:pPr>
-        <w:pStyle w:val="ProofStyle"/>
-      </w:pPr>
-      <w:r>
-        <w:t xml:space="preserve"> </w:t>
+        <w:t xml:space="preserve"> Sol</w:t>
       </w:r>
       <w:r>
         <w:rPr>
           <w:rStyle w:val="NameStyle"/>
         </w:rPr>
-        <w:t xml:space="preserve">Proof.</w:t>
-      </w:r>
+        <w:t xml:space="preserve">ution: </w:t>
+      </w:r>
+    </w:p>
+    <w:p>
+      <w:pPr>
+        <w:pStyle w:val="ProofStyle"/>
+      </w:pPr>
+      <w:r>
+        <w:t>Here is a solution</w:t>
+      </w:r>
+    </w:p>
+    <w:p>
+      <w:pPr>
+        <w:pStyle w:val="BodyText"/>
+      </w:pPr>
+    </w:p>
+    <w:p>
+      <w:pPr>
+        <w:pStyle w:val="ProofStyle"/>
+      </w:pPr>
       <w:r>
         <w:rPr>
           <w:rStyle w:val="NameStyle"/>
         </w:rPr>
-        <w:t xml:space="preserve"> </w:t>
-      </w:r>
-      <w:r>
-        <w:t xml:space="preserve"> </w:t>
+        <w:lastRenderedPageBreak/>
+        <w:t xml:space="preserve"> Remark: </w:t>
       </w:r>
     </w:p>
     <w:p>
@@ -344,622 +777,11 @@
         <w:pStyle w:val="ProofStyle"/>
       </w:pPr>
       <w:r>
-        <w:t xml:space="preserve">Here is a proof</w:t>
-      </w:r>
-    </w:p>
-    <w:p>
-      <w:pPr>
-        <w:pStyle w:val="ProofStyle"/>
-      </w:pPr>
-      <w:r>
-        <w:t xml:space="preserve">□</w:t>
-      </w:r>
-    </w:p>
-    <w:p>
-      <w:pPr>
-        <w:pStyle w:val="BodyText"/>
-      </w:pPr>
-    </w:p>
-    <w:bookmarkStart w:id="38" w:name="cnj:unnamed-chunk-7"/>
-    <w:p>
-      <w:pPr>
-        <w:pStyle w:val="TheoremStyle"/>
-      </w:pPr>
-      <w:bookmarkStart w:id="37" w:name="cnj:unnamed-chunk-7"/>
-      <w:r>
-        <w:rPr>
-          <w:rStyle w:val="NameStyle"/>
-        </w:rPr>
-        <w:t xml:space="preserve">Conjecture 2.5:</w:t>
-      </w:r>
-      <w:r>
-        <w:rPr>
-          <w:rStyle w:val="NameStyle"/>
-        </w:rPr>
-        <w:t xml:space="preserve"> </w:t>
-      </w:r>
-      <w:bookmarkEnd w:id="37"/>
-    </w:p>
-    <w:p>
-      <w:pPr>
-        <w:pStyle w:val="TheoremStyle"/>
-      </w:pPr>
-      <w:r>
-        <w:t xml:space="preserve">Here is a conjecture</w:t>
-      </w:r>
-    </w:p>
-    <w:bookmarkEnd w:id="38"/>
-    <w:p>
-      <w:pPr>
-        <w:pStyle w:val="BodyText"/>
-      </w:pPr>
-    </w:p>
-    <w:bookmarkStart w:id="40" w:name="exm:unnamed-chunk-8"/>
-    <w:p>
-      <w:pPr>
-        <w:pStyle w:val="ExampleStyle"/>
-      </w:pPr>
-      <w:bookmarkStart w:id="39" w:name="exm:unnamed-chunk-8"/>
-      <w:r>
-        <w:rPr>
-          <w:rStyle w:val="NameStyle"/>
-        </w:rPr>
-        <w:t xml:space="preserve">Example 2.1:</w:t>
-      </w:r>
-      <w:r>
-        <w:rPr>
-          <w:rStyle w:val="NameStyle"/>
-        </w:rPr>
-        <w:t xml:space="preserve"> </w:t>
-      </w:r>
-      <w:bookmarkEnd w:id="39"/>
-    </w:p>
-    <w:p>
-      <w:pPr>
-        <w:pStyle w:val="ExampleStyle"/>
-      </w:pPr>
-      <w:r>
-        <w:t xml:space="preserve">Here is a example</w:t>
-      </w:r>
-    </w:p>
-    <w:bookmarkEnd w:id="40"/>
-    <w:p>
-      <w:pPr>
-        <w:pStyle w:val="BodyText"/>
-      </w:pPr>
-    </w:p>
-    <w:bookmarkStart w:id="42" w:name="exr:unnamed-chunk-9"/>
-    <w:p>
-      <w:pPr>
-        <w:pStyle w:val="ExampleStyle"/>
-      </w:pPr>
-      <w:bookmarkStart w:id="41" w:name="exr:unnamed-chunk-9"/>
-      <w:r>
-        <w:rPr>
-          <w:rStyle w:val="NameStyle"/>
-        </w:rPr>
-        <w:t xml:space="preserve">Exercise 2.2:</w:t>
-      </w:r>
-      <w:r>
-        <w:rPr>
-          <w:rStyle w:val="NameStyle"/>
-        </w:rPr>
-        <w:t xml:space="preserve"> </w:t>
-      </w:r>
-      <w:bookmarkEnd w:id="41"/>
-    </w:p>
-    <w:p>
-      <w:pPr>
-        <w:pStyle w:val="ExampleStyle"/>
-      </w:pPr>
-      <w:r>
-        <w:t xml:space="preserve">Here is a exercise</w:t>
-      </w:r>
-    </w:p>
-    <w:bookmarkEnd w:id="42"/>
-    <w:p>
-      <w:pPr>
-        <w:pStyle w:val="BodyText"/>
-      </w:pPr>
-    </w:p>
-    <w:p>
-      <w:pPr>
-        <w:pStyle w:val="ProofStyle"/>
-      </w:pPr>
-      <w:r>
-        <w:t xml:space="preserve"> </w:t>
-      </w:r>
-      <w:r>
-        <w:rPr>
-          <w:rStyle w:val="NameStyle"/>
-        </w:rPr>
-        <w:t xml:space="preserve">Solution.</w:t>
-      </w:r>
-      <w:r>
-        <w:rPr>
-          <w:rStyle w:val="NameStyle"/>
-        </w:rPr>
-        <w:t xml:space="preserve"> </w:t>
-      </w:r>
-      <w:r>
-        <w:t xml:space="preserve"> </w:t>
-      </w:r>
-    </w:p>
-    <w:p>
-      <w:pPr>
-        <w:pStyle w:val="ProofStyle"/>
-      </w:pPr>
-      <w:r>
-        <w:t xml:space="preserve">Here is a solution</w:t>
-      </w:r>
-    </w:p>
-    <w:p>
-      <w:pPr>
-        <w:pStyle w:val="BodyText"/>
-      </w:pPr>
-    </w:p>
-    <w:p>
-      <w:pPr>
-        <w:pStyle w:val="ProofStyle"/>
-      </w:pPr>
-      <w:r>
-        <w:t xml:space="preserve"> </w:t>
-      </w:r>
-      <w:r>
-        <w:rPr>
-          <w:rStyle w:val="NameStyle"/>
-        </w:rPr>
-        <w:t xml:space="preserve">Remark.</w:t>
-      </w:r>
-      <w:r>
-        <w:rPr>
-          <w:rStyle w:val="NameStyle"/>
-        </w:rPr>
-        <w:t xml:space="preserve"> </w:t>
-      </w:r>
-      <w:r>
-        <w:t xml:space="preserve"> </w:t>
-      </w:r>
-    </w:p>
-    <w:p>
-      <w:pPr>
-        <w:pStyle w:val="ProofStyle"/>
-      </w:pPr>
-      <w:r>
-        <w:t xml:space="preserve">Here is a remark</w:t>
-      </w:r>
-    </w:p>
-    <w:bookmarkStart w:id="51" w:name="custom-styles-with-new-theorem"/>
-    <w:p>
-      <w:pPr>
-        <w:pStyle w:val="Heading2"/>
-      </w:pPr>
-      <w:r>
-        <w:t xml:space="preserve">Custom styles with new theorem</w:t>
-      </w:r>
-    </w:p>
-    <w:p>
-      <w:pPr>
-        <w:pStyle w:val="FirstParagraph"/>
-      </w:pPr>
-    </w:p>
-    <w:p>
-      <w:pPr>
-        <w:pStyle w:val="DefinitionStyle"/>
-      </w:pPr>
-      <w:bookmarkStart w:id="43" w:name="Def:Def1"/>
-      <w:r>
-        <w:rPr>
-          <w:rStyle w:val="NameStyle"/>
-        </w:rPr>
-        <w:t xml:space="preserve"> </w:t>
-      </w:r>
-      <w:r>
-        <w:rPr>
-          <w:rStyle w:val="NameStyle"/>
-        </w:rPr>
-        <w:t xml:space="preserve">Definition 2.2:</w:t>
-      </w:r>
-      <w:r>
-        <w:rPr>
-          <w:rStyle w:val="NameStyle"/>
-        </w:rPr>
-        <w:t xml:space="preserve"> </w:t>
-      </w:r>
-      <w:bookmarkEnd w:id="43"/>
-    </w:p>
-    <w:p>
-      <w:pPr>
-        <w:pStyle w:val="DefinitionStyle"/>
-      </w:pPr>
-      <w:r>
-        <w:t xml:space="preserve">Here is a definition</w:t>
-      </w:r>
-    </w:p>
-    <w:p>
-      <w:pPr>
-        <w:pStyle w:val="BodyText"/>
-      </w:pPr>
-    </w:p>
-    <w:p>
-      <w:pPr>
-        <w:pStyle w:val="TheoremStyle"/>
-      </w:pPr>
-      <w:bookmarkStart w:id="44" w:name="Lem:Lem1"/>
-      <w:r>
-        <w:rPr>
-          <w:rStyle w:val="NameStyle"/>
-        </w:rPr>
-        <w:t xml:space="preserve"> </w:t>
-      </w:r>
-      <w:r>
-        <w:rPr>
-          <w:rStyle w:val="NameStyle"/>
-        </w:rPr>
-        <w:t xml:space="preserve">Lemma 2.6:</w:t>
-      </w:r>
-      <w:r>
-        <w:rPr>
-          <w:rStyle w:val="NameStyle"/>
-        </w:rPr>
-        <w:t xml:space="preserve"> </w:t>
-      </w:r>
-      <w:bookmarkEnd w:id="44"/>
-    </w:p>
-    <w:p>
-      <w:pPr>
-        <w:pStyle w:val="TheoremStyle"/>
-      </w:pPr>
-      <w:r>
-        <w:t xml:space="preserve">Here is a lemma</w:t>
-      </w:r>
-    </w:p>
-    <w:p>
-      <w:pPr>
-        <w:pStyle w:val="BodyText"/>
-      </w:pPr>
-    </w:p>
-    <w:p>
-      <w:pPr>
-        <w:pStyle w:val="TheoremStyle"/>
-      </w:pPr>
-      <w:bookmarkStart w:id="45" w:name="Pro:Pro1"/>
-      <w:r>
-        <w:rPr>
-          <w:rStyle w:val="NameStyle"/>
-        </w:rPr>
-        <w:t xml:space="preserve"> </w:t>
-      </w:r>
-      <w:r>
-        <w:rPr>
-          <w:rStyle w:val="NameStyle"/>
-        </w:rPr>
-        <w:t xml:space="preserve">Proposition 2.7:</w:t>
-      </w:r>
-      <w:r>
-        <w:rPr>
-          <w:rStyle w:val="NameStyle"/>
-        </w:rPr>
-        <w:t xml:space="preserve"> </w:t>
-      </w:r>
-      <w:bookmarkEnd w:id="45"/>
-    </w:p>
-    <w:p>
-      <w:pPr>
-        <w:pStyle w:val="TheoremStyle"/>
-      </w:pPr>
-      <w:r>
-        <w:t xml:space="preserve">Here is a proposition</w:t>
-      </w:r>
-    </w:p>
-    <w:p>
-      <w:pPr>
-        <w:pStyle w:val="BodyText"/>
-      </w:pPr>
-    </w:p>
-    <w:p>
-      <w:pPr>
-        <w:pStyle w:val="TheoremStyle"/>
-      </w:pPr>
-      <w:bookmarkStart w:id="46" w:name="Thm:Thm1"/>
-      <w:r>
-        <w:rPr>
-          <w:rStyle w:val="NameStyle"/>
-        </w:rPr>
-        <w:t xml:space="preserve"> </w:t>
-      </w:r>
-      <w:r>
-        <w:rPr>
-          <w:rStyle w:val="NameStyle"/>
-        </w:rPr>
-        <w:t xml:space="preserve">Theorem 2.8:</w:t>
-      </w:r>
-      <w:r>
-        <w:rPr>
-          <w:rStyle w:val="NameStyle"/>
-        </w:rPr>
-        <w:t xml:space="preserve"> </w:t>
-      </w:r>
-      <w:bookmarkEnd w:id="46"/>
-    </w:p>
-    <w:p>
-      <w:pPr>
-        <w:pStyle w:val="TheoremStyle"/>
-      </w:pPr>
-      <w:r>
-        <w:t xml:space="preserve">Here is a theorem</w:t>
-      </w:r>
-    </w:p>
-    <w:p>
-      <w:pPr>
-        <w:pStyle w:val="BodyText"/>
-      </w:pPr>
-    </w:p>
-    <w:p>
-      <w:pPr>
-        <w:pStyle w:val="TheoremStyle"/>
-      </w:pPr>
-      <w:bookmarkStart w:id="47" w:name="Cor:Cor1"/>
-      <w:r>
-        <w:rPr>
-          <w:rStyle w:val="NameStyle"/>
-        </w:rPr>
-        <w:t xml:space="preserve"> </w:t>
-      </w:r>
-      <w:r>
-        <w:rPr>
-          <w:rStyle w:val="NameStyle"/>
-        </w:rPr>
-        <w:t xml:space="preserve">Corollary 2.9:</w:t>
-      </w:r>
-      <w:r>
-        <w:rPr>
-          <w:rStyle w:val="NameStyle"/>
-        </w:rPr>
-        <w:t xml:space="preserve"> </w:t>
-      </w:r>
-      <w:bookmarkEnd w:id="47"/>
-    </w:p>
-    <w:p>
-      <w:pPr>
-        <w:pStyle w:val="TheoremStyle"/>
-      </w:pPr>
-      <w:r>
-        <w:t xml:space="preserve">Here is a corollary</w:t>
-      </w:r>
-    </w:p>
-    <w:p>
-      <w:pPr>
-        <w:pStyle w:val="BodyText"/>
-      </w:pPr>
-    </w:p>
-    <w:p>
-      <w:pPr>
-        <w:pStyle w:val="ProofStyle"/>
-      </w:pPr>
-      <w:r>
-        <w:rPr>
-          <w:rStyle w:val="NameStyle"/>
-        </w:rPr>
-        <w:t xml:space="preserve"> </w:t>
-      </w:r>
-      <w:r>
-        <w:rPr>
-          <w:rStyle w:val="NameStyle"/>
-        </w:rPr>
-        <w:t xml:space="preserve">Proof:</w:t>
-      </w:r>
-      <w:r>
-        <w:rPr>
-          <w:rStyle w:val="NameStyle"/>
-        </w:rPr>
-        <w:t xml:space="preserve"> </w:t>
-      </w:r>
-    </w:p>
-    <w:p>
-      <w:pPr>
-        <w:pStyle w:val="ProofStyle"/>
-      </w:pPr>
-      <w:r>
-        <w:t xml:space="preserve">Here is a proof</w:t>
-      </w:r>
-    </w:p>
-    <w:p>
-      <w:pPr>
-        <w:pStyle w:val="ProofStyle"/>
-      </w:pPr>
-      <w:r>
-        <w:t xml:space="preserve">□</w:t>
-      </w:r>
-    </w:p>
-    <w:p>
-      <w:pPr>
-        <w:pStyle w:val="BodyText"/>
-      </w:pPr>
-    </w:p>
-    <w:p>
-      <w:pPr>
-        <w:pStyle w:val="TheoremStyle"/>
-      </w:pPr>
-      <w:bookmarkStart w:id="48" w:name="Con:Con1"/>
-      <w:r>
-        <w:rPr>
-          <w:rStyle w:val="NameStyle"/>
-        </w:rPr>
-        <w:t xml:space="preserve"> </w:t>
-      </w:r>
-      <w:r>
-        <w:rPr>
-          <w:rStyle w:val="NameStyle"/>
-        </w:rPr>
-        <w:t xml:space="preserve">Conjecture 2.10:</w:t>
-      </w:r>
-      <w:r>
-        <w:rPr>
-          <w:rStyle w:val="NameStyle"/>
-        </w:rPr>
-        <w:t xml:space="preserve"> </w:t>
-      </w:r>
-      <w:bookmarkEnd w:id="48"/>
-    </w:p>
-    <w:p>
-      <w:pPr>
-        <w:pStyle w:val="TheoremStyle"/>
-      </w:pPr>
-      <w:r>
-        <w:t xml:space="preserve">Here is a conjecture</w:t>
-      </w:r>
-    </w:p>
-    <w:p>
-      <w:pPr>
-        <w:pStyle w:val="BodyText"/>
-      </w:pPr>
-    </w:p>
-    <w:p>
-      <w:pPr>
-        <w:pStyle w:val="ExampleStyle"/>
-      </w:pPr>
-      <w:bookmarkStart w:id="49" w:name="Exm:Exm1"/>
-      <w:r>
-        <w:rPr>
-          <w:rStyle w:val="NameStyle"/>
-        </w:rPr>
-        <w:t xml:space="preserve"> </w:t>
-      </w:r>
-      <w:r>
-        <w:rPr>
-          <w:rStyle w:val="NameStyle"/>
-        </w:rPr>
-        <w:t xml:space="preserve">Example 2.3:</w:t>
-      </w:r>
-      <w:r>
-        <w:rPr>
-          <w:rStyle w:val="NameStyle"/>
-        </w:rPr>
-        <w:t xml:space="preserve"> </w:t>
-      </w:r>
-      <w:bookmarkEnd w:id="49"/>
-    </w:p>
-    <w:p>
-      <w:pPr>
-        <w:pStyle w:val="ExampleStyle"/>
-      </w:pPr>
-      <w:r>
-        <w:t xml:space="preserve">Here is a example</w:t>
-      </w:r>
-    </w:p>
-    <w:p>
-      <w:pPr>
-        <w:pStyle w:val="BodyText"/>
-      </w:pPr>
-    </w:p>
-    <w:p>
-      <w:pPr>
-        <w:pStyle w:val="ExampleStyle"/>
-      </w:pPr>
-      <w:bookmarkStart w:id="50" w:name="Exr:Exr1"/>
-      <w:r>
-        <w:rPr>
-          <w:rStyle w:val="NameStyle"/>
-        </w:rPr>
-        <w:t xml:space="preserve"> </w:t>
-      </w:r>
-      <w:r>
-        <w:rPr>
-          <w:rStyle w:val="NameStyle"/>
-        </w:rPr>
-        <w:t xml:space="preserve">Exercise 2.4:</w:t>
-      </w:r>
-      <w:r>
-        <w:rPr>
-          <w:rStyle w:val="NameStyle"/>
-        </w:rPr>
-        <w:t xml:space="preserve"> </w:t>
-      </w:r>
-      <w:bookmarkEnd w:id="50"/>
-    </w:p>
-    <w:p>
-      <w:pPr>
-        <w:pStyle w:val="ExampleStyle"/>
-      </w:pPr>
-      <w:r>
-        <w:t xml:space="preserve">Here is a exercise</w:t>
-      </w:r>
-    </w:p>
-    <w:p>
-      <w:pPr>
-        <w:pStyle w:val="BodyText"/>
-      </w:pPr>
-    </w:p>
-    <w:p>
-      <w:pPr>
-        <w:pStyle w:val="ProofStyle"/>
-      </w:pPr>
-      <w:r>
-        <w:rPr>
-          <w:rStyle w:val="NameStyle"/>
-        </w:rPr>
-        <w:t xml:space="preserve"> </w:t>
-      </w:r>
-      <w:r>
-        <w:rPr>
-          <w:rStyle w:val="NameStyle"/>
-        </w:rPr>
-        <w:t xml:space="preserve">Solution:</w:t>
-      </w:r>
-      <w:r>
-        <w:rPr>
-          <w:rStyle w:val="NameStyle"/>
-        </w:rPr>
-        <w:t xml:space="preserve"> </w:t>
-      </w:r>
-    </w:p>
-    <w:p>
-      <w:pPr>
-        <w:pStyle w:val="ProofStyle"/>
-      </w:pPr>
-      <w:r>
-        <w:t xml:space="preserve">Here is a solution</w:t>
-      </w:r>
-    </w:p>
-    <w:p>
-      <w:pPr>
-        <w:pStyle w:val="BodyText"/>
-      </w:pPr>
-    </w:p>
-    <w:p>
-      <w:pPr>
-        <w:pStyle w:val="ProofStyle"/>
-      </w:pPr>
-      <w:r>
-        <w:rPr>
-          <w:rStyle w:val="NameStyle"/>
-        </w:rPr>
-        <w:t xml:space="preserve"> </w:t>
-      </w:r>
-      <w:r>
-        <w:rPr>
-          <w:rStyle w:val="NameStyle"/>
-        </w:rPr>
-        <w:t xml:space="preserve">Remark:</w:t>
-      </w:r>
-      <w:r>
-        <w:rPr>
-          <w:rStyle w:val="NameStyle"/>
-        </w:rPr>
-        <w:t xml:space="preserve"> </w:t>
-      </w:r>
-    </w:p>
-    <w:p>
-      <w:pPr>
-        <w:pStyle w:val="ProofStyle"/>
-      </w:pPr>
-      <w:r>
-        <w:t xml:space="preserve">Here is a remark</w:t>
-      </w:r>
-    </w:p>
-    <w:bookmarkEnd w:id="51"/>
-    <w:bookmarkEnd w:id="52"/>
+        <w:t>Here is a remark</w:t>
+      </w:r>
+    </w:p>
+    <w:bookmarkEnd w:id="14"/>
+    <w:bookmarkEnd w:id="5"/>
     <w:sectPr>
       <w:pgSz w:w="12240" w:h="15840"/>
       <w:pgMar w:top="1440" w:right="1440" w:bottom="1440" w:left="1440" w:header="720" w:footer="720" w:gutter="0"/>
@@ -969,23 +791,44 @@
 </w:document>
 </file>
 
-<file path=word/comments.xml><?xml version="1.0" encoding="utf-8"?>
-<w:comments xmlns:w="http://schemas.openxmlformats.org/wordprocessingml/2006/main" xmlns:m="http://schemas.openxmlformats.org/officeDocument/2006/math" xmlns:r="http://schemas.openxmlformats.org/officeDocument/2006/relationships" xmlns:o="urn:schemas-microsoft-com:office:office" xmlns:v="urn:schemas-microsoft-com:vml" xmlns:w10="urn:schemas-microsoft-com:office:word" xmlns:a="http://schemas.openxmlformats.org/drawingml/2006/main" xmlns:pic="http://schemas.openxmlformats.org/drawingml/2006/picture" xmlns:wp="http://schemas.openxmlformats.org/drawingml/2006/wordprocessingDrawing"/>
+<file path=word/endnotes.xml><?xml version="1.0" encoding="utf-8"?>
+<w:endnotes xmlns:wpc="http://schemas.microsoft.com/office/word/2010/wordprocessingCanvas" xmlns:cx="http://schemas.microsoft.com/office/drawing/2014/chartex" xmlns:cx1="http://schemas.microsoft.com/office/drawing/2015/9/8/chartex" xmlns:cx2="http://schemas.microsoft.com/office/drawing/2015/10/21/chartex" xmlns:cx3="http://schemas.microsoft.com/office/drawing/2016/5/9/chartex" xmlns:cx4="http://schemas.microsoft.com/office/drawing/2016/5/10/chartex" xmlns:cx5="http://schemas.microsoft.com/office/drawing/2016/5/11/chartex" xmlns:cx6="http://schemas.microsoft.com/office/drawing/2016/5/12/chartex" xmlns:cx7="http://schemas.microsoft.com/office/drawing/2016/5/13/chartex" xmlns:cx8="http://schemas.microsoft.com/office/drawing/2016/5/14/chartex" xmlns:mc="http://schemas.openxmlformats.org/markup-compatibility/2006" xmlns:aink="http://schemas.microsoft.com/office/drawing/2016/ink" xmlns:am3d="http://schemas.microsoft.com/office/drawing/2017/model3d" xmlns:o="urn:schemas-microsoft-com:office:office" xmlns:r="http://schemas.openxmlformats.org/officeDocument/2006/relationships" xmlns:m="http://schemas.openxmlformats.org/officeDocument/2006/math" xmlns:v="urn:schemas-microsoft-com:vml" xmlns:wp14="http://schemas.microsoft.com/office/word/2010/wordprocessingDrawing" xmlns:wp="http://schemas.openxmlformats.org/drawingml/2006/wordprocessingDrawing" xmlns:w10="urn:schemas-microsoft-com:office:word" xmlns:w="http://schemas.openxmlformats.org/wordprocessingml/2006/main" xmlns:w14="http://schemas.microsoft.com/office/word/2010/wordml" xmlns:w15="http://schemas.microsoft.com/office/word/2012/wordml" xmlns:w16cex="http://schemas.microsoft.com/office/word/2018/wordml/cex" xmlns:w16cid="http://schemas.microsoft.com/office/word/2016/wordml/cid" xmlns:w16="http://schemas.microsoft.com/office/word/2018/wordml" xmlns:w16se="http://schemas.microsoft.com/office/word/2015/wordml/symex" xmlns:wpg="http://schemas.microsoft.com/office/word/2010/wordprocessingGroup" xmlns:wpi="http://schemas.microsoft.com/office/word/2010/wordprocessingInk" xmlns:wne="http://schemas.microsoft.com/office/word/2006/wordml" xmlns:wps="http://schemas.microsoft.com/office/word/2010/wordprocessingShape" mc:Ignorable="w14 w15 w16se w16cid w16 w16cex wp14">
+  <w:endnote w:type="separator" w:id="-1">
+    <w:p>
+      <w:pPr>
+        <w:spacing w:after="0"/>
+      </w:pPr>
+      <w:r>
+        <w:separator/>
+      </w:r>
+    </w:p>
+  </w:endnote>
+  <w:endnote w:type="continuationSeparator" w:id="0">
+    <w:p>
+      <w:pPr>
+        <w:spacing w:after="0"/>
+      </w:pPr>
+      <w:r>
+        <w:continuationSeparator/>
+      </w:r>
+    </w:p>
+  </w:endnote>
+</w:endnotes>
 </file>
 
 <file path=word/footnotes.xml><?xml version="1.0" encoding="utf-8"?>
-<w:footnotes xmlns:w="http://schemas.openxmlformats.org/wordprocessingml/2006/main" xmlns:m="http://schemas.openxmlformats.org/officeDocument/2006/math" xmlns:r="http://schemas.openxmlformats.org/officeDocument/2006/relationships" xmlns:o="urn:schemas-microsoft-com:office:office" xmlns:v="urn:schemas-microsoft-com:vml" xmlns:w10="urn:schemas-microsoft-com:office:word" xmlns:a="http://schemas.openxmlformats.org/drawingml/2006/main" xmlns:pic="http://schemas.openxmlformats.org/drawingml/2006/picture" xmlns:wp="http://schemas.openxmlformats.org/drawingml/2006/wordprocessingDrawing">
+<w:footnotes xmlns:wpc="http://schemas.microsoft.com/office/word/2010/wordprocessingCanvas" xmlns:cx="http://schemas.microsoft.com/office/drawing/2014/chartex" xmlns:cx1="http://schemas.microsoft.com/office/drawing/2015/9/8/chartex" xmlns:cx2="http://schemas.microsoft.com/office/drawing/2015/10/21/chartex" xmlns:cx3="http://schemas.microsoft.com/office/drawing/2016/5/9/chartex" xmlns:cx4="http://schemas.microsoft.com/office/drawing/2016/5/10/chartex" xmlns:cx5="http://schemas.microsoft.com/office/drawing/2016/5/11/chartex" xmlns:cx6="http://schemas.microsoft.com/office/drawing/2016/5/12/chartex" xmlns:cx7="http://schemas.microsoft.com/office/drawing/2016/5/13/chartex" xmlns:cx8="http://schemas.microsoft.com/office/drawing/2016/5/14/chartex" xmlns:mc="http://schemas.openxmlformats.org/markup-compatibility/2006" xmlns:aink="http://schemas.microsoft.com/office/drawing/2016/ink" xmlns:am3d="http://schemas.microsoft.com/office/drawing/2017/model3d" xmlns:o="urn:schemas-microsoft-com:office:office" xmlns:r="http://schemas.openxmlformats.org/officeDocument/2006/relationships" xmlns:m="http://schemas.openxmlformats.org/officeDocument/2006/math" xmlns:v="urn:schemas-microsoft-com:vml" xmlns:wp14="http://schemas.microsoft.com/office/word/2010/wordprocessingDrawing" xmlns:wp="http://schemas.openxmlformats.org/drawingml/2006/wordprocessingDrawing" xmlns:w10="urn:schemas-microsoft-com:office:word" xmlns:w="http://schemas.openxmlformats.org/wordprocessingml/2006/main" xmlns:w14="http://schemas.microsoft.com/office/word/2010/wordml" xmlns:w15="http://schemas.microsoft.com/office/word/2012/wordml" xmlns:w16cex="http://schemas.microsoft.com/office/word/2018/wordml/cex" xmlns:w16cid="http://schemas.microsoft.com/office/word/2016/wordml/cid" xmlns:w16="http://schemas.microsoft.com/office/word/2018/wordml" xmlns:w16se="http://schemas.microsoft.com/office/word/2015/wordml/symex" xmlns:wpg="http://schemas.microsoft.com/office/word/2010/wordprocessingGroup" xmlns:wpi="http://schemas.microsoft.com/office/word/2010/wordprocessingInk" xmlns:wne="http://schemas.microsoft.com/office/word/2006/wordml" xmlns:wps="http://schemas.microsoft.com/office/word/2010/wordprocessingShape" mc:Ignorable="w14 w15 w16se w16cid w16 w16cex wp14">
+  <w:footnote w:type="separator" w:id="-1">
+    <w:p>
+      <w:r>
+        <w:separator/>
+      </w:r>
+    </w:p>
+  </w:footnote>
   <w:footnote w:type="continuationSeparator" w:id="0">
     <w:p>
       <w:r>
         <w:continuationSeparator/>
-      </w:r>
-    </w:p>
-  </w:footnote>
-  <w:footnote w:type="separator" w:id="-1">
-    <w:p>
-      <w:r>
-        <w:separator/>
       </w:r>
     </w:p>
   </w:footnote>
@@ -993,7 +836,7 @@
 </file>
 
 <file path=word/numbering.xml><?xml version="1.0" encoding="utf-8"?>
-<w:numbering xmlns:wpc="http://schemas.microsoft.com/office/word/2010/wordprocessingCanvas" xmlns:cx="http://schemas.microsoft.com/office/drawing/2014/chartex" xmlns:cx1="http://schemas.microsoft.com/office/drawing/2015/9/8/chartex" xmlns:cx2="http://schemas.microsoft.com/office/drawing/2015/10/21/chartex" xmlns:cx3="http://schemas.microsoft.com/office/drawing/2016/5/9/chartex" xmlns:cx4="http://schemas.microsoft.com/office/drawing/2016/5/10/chartex" xmlns:cx5="http://schemas.microsoft.com/office/drawing/2016/5/11/chartex" xmlns:cx6="http://schemas.microsoft.com/office/drawing/2016/5/12/chartex" xmlns:cx7="http://schemas.microsoft.com/office/drawing/2016/5/13/chartex" xmlns:cx8="http://schemas.microsoft.com/office/drawing/2016/5/14/chartex" xmlns:mc="http://schemas.openxmlformats.org/markup-compatibility/2006" xmlns:aink="http://schemas.microsoft.com/office/drawing/2016/ink" xmlns:am3d="http://schemas.microsoft.com/office/drawing/2017/model3d" xmlns:o="urn:schemas-microsoft-com:office:office" xmlns:r="http://schemas.openxmlformats.org/officeDocument/2006/relationships" xmlns:m="http://schemas.openxmlformats.org/officeDocument/2006/math" xmlns:v="urn:schemas-microsoft-com:vml" xmlns:wp14="http://schemas.microsoft.com/office/word/2010/wordprocessingDrawing" xmlns:wp="http://schemas.openxmlformats.org/drawingml/2006/wordprocessingDrawing" xmlns:w10="urn:schemas-microsoft-com:office:word" xmlns:w="http://schemas.openxmlformats.org/wordprocessingml/2006/main" xmlns:w14="http://schemas.microsoft.com/office/word/2010/wordml" xmlns:w15="http://schemas.microsoft.com/office/word/2012/wordml" xmlns:w16cid="http://schemas.microsoft.com/office/word/2016/wordml/cid" xmlns:w16se="http://schemas.microsoft.com/office/word/2015/wordml/symex" xmlns:wpg="http://schemas.microsoft.com/office/word/2010/wordprocessingGroup" xmlns:wpi="http://schemas.microsoft.com/office/word/2010/wordprocessingInk" xmlns:wne="http://schemas.microsoft.com/office/word/2006/wordml" xmlns:wps="http://schemas.microsoft.com/office/word/2010/wordprocessingShape" mc:Ignorable="w14 w15 w16se w16cid wp14">
+<w:numbering xmlns:wpc="http://schemas.microsoft.com/office/word/2010/wordprocessingCanvas" xmlns:cx="http://schemas.microsoft.com/office/drawing/2014/chartex" xmlns:cx1="http://schemas.microsoft.com/office/drawing/2015/9/8/chartex" xmlns:cx2="http://schemas.microsoft.com/office/drawing/2015/10/21/chartex" xmlns:cx3="http://schemas.microsoft.com/office/drawing/2016/5/9/chartex" xmlns:cx4="http://schemas.microsoft.com/office/drawing/2016/5/10/chartex" xmlns:cx5="http://schemas.microsoft.com/office/drawing/2016/5/11/chartex" xmlns:cx6="http://schemas.microsoft.com/office/drawing/2016/5/12/chartex" xmlns:cx7="http://schemas.microsoft.com/office/drawing/2016/5/13/chartex" xmlns:cx8="http://schemas.microsoft.com/office/drawing/2016/5/14/chartex" xmlns:mc="http://schemas.openxmlformats.org/markup-compatibility/2006" xmlns:aink="http://schemas.microsoft.com/office/drawing/2016/ink" xmlns:am3d="http://schemas.microsoft.com/office/drawing/2017/model3d" xmlns:o="urn:schemas-microsoft-com:office:office" xmlns:r="http://schemas.openxmlformats.org/officeDocument/2006/relationships" xmlns:m="http://schemas.openxmlformats.org/officeDocument/2006/math" xmlns:v="urn:schemas-microsoft-com:vml" xmlns:wp14="http://schemas.microsoft.com/office/word/2010/wordprocessingDrawing" xmlns:wp="http://schemas.openxmlformats.org/drawingml/2006/wordprocessingDrawing" xmlns:w10="urn:schemas-microsoft-com:office:word" xmlns:w="http://schemas.openxmlformats.org/wordprocessingml/2006/main" xmlns:w14="http://schemas.microsoft.com/office/word/2010/wordml" xmlns:w15="http://schemas.microsoft.com/office/word/2012/wordml" xmlns:w16cex="http://schemas.microsoft.com/office/word/2018/wordml/cex" xmlns:w16cid="http://schemas.microsoft.com/office/word/2016/wordml/cid" xmlns:w16="http://schemas.microsoft.com/office/word/2018/wordml" xmlns:w16se="http://schemas.microsoft.com/office/word/2015/wordml/symex" xmlns:wpg="http://schemas.microsoft.com/office/word/2010/wordprocessingGroup" xmlns:wpi="http://schemas.microsoft.com/office/word/2010/wordprocessingInk" xmlns:wne="http://schemas.microsoft.com/office/word/2006/wordml" xmlns:wps="http://schemas.microsoft.com/office/word/2010/wordprocessingShape" mc:Ignorable="w14 w15 w16se w16cid w16 w16cex wp14">
   <w:abstractNum w:abstractNumId="0" w15:restartNumberingAfterBreak="0">
     <w:nsid w:val="E17F69BA"/>
     <w:multiLevelType w:val="multilevel"/>
@@ -1181,7 +1024,7 @@
   <w:abstractNum w:abstractNumId="2" w15:restartNumberingAfterBreak="0">
     <w:nsid w:val="FFFFFF7C"/>
     <w:multiLevelType w:val="singleLevel"/>
-    <w:tmpl w:val="414C867A"/>
+    <w:tmpl w:val="5656B9FA"/>
     <w:lvl w:ilvl="0">
       <w:start w:val="1"/>
       <w:numFmt w:val="decimal"/>
@@ -1198,7 +1041,7 @@
   <w:abstractNum w:abstractNumId="3" w15:restartNumberingAfterBreak="0">
     <w:nsid w:val="FFFFFF7D"/>
     <w:multiLevelType w:val="singleLevel"/>
-    <w:tmpl w:val="7216253E"/>
+    <w:tmpl w:val="C92084BA"/>
     <w:lvl w:ilvl="0">
       <w:start w:val="1"/>
       <w:numFmt w:val="decimal"/>
@@ -1215,7 +1058,7 @@
   <w:abstractNum w:abstractNumId="4" w15:restartNumberingAfterBreak="0">
     <w:nsid w:val="FFFFFF7E"/>
     <w:multiLevelType w:val="singleLevel"/>
-    <w:tmpl w:val="56708A60"/>
+    <w:tmpl w:val="AC3ABB6C"/>
     <w:lvl w:ilvl="0">
       <w:start w:val="1"/>
       <w:numFmt w:val="decimal"/>
@@ -1232,7 +1075,7 @@
   <w:abstractNum w:abstractNumId="5" w15:restartNumberingAfterBreak="0">
     <w:nsid w:val="FFFFFF7F"/>
     <w:multiLevelType w:val="singleLevel"/>
-    <w:tmpl w:val="82347FB8"/>
+    <w:tmpl w:val="71009DAE"/>
     <w:lvl w:ilvl="0">
       <w:start w:val="1"/>
       <w:numFmt w:val="decimal"/>
@@ -1249,7 +1092,7 @@
   <w:abstractNum w:abstractNumId="6" w15:restartNumberingAfterBreak="0">
     <w:nsid w:val="FFFFFF80"/>
     <w:multiLevelType w:val="singleLevel"/>
-    <w:tmpl w:val="7EAABEBC"/>
+    <w:tmpl w:val="6062E62C"/>
     <w:lvl w:ilvl="0">
       <w:start w:val="1"/>
       <w:numFmt w:val="bullet"/>
@@ -1269,7 +1112,7 @@
   <w:abstractNum w:abstractNumId="7" w15:restartNumberingAfterBreak="0">
     <w:nsid w:val="FFFFFF81"/>
     <w:multiLevelType w:val="singleLevel"/>
-    <w:tmpl w:val="548AA514"/>
+    <w:tmpl w:val="78AA967A"/>
     <w:lvl w:ilvl="0">
       <w:start w:val="1"/>
       <w:numFmt w:val="bullet"/>
@@ -1289,7 +1132,7 @@
   <w:abstractNum w:abstractNumId="8" w15:restartNumberingAfterBreak="0">
     <w:nsid w:val="FFFFFF82"/>
     <w:multiLevelType w:val="singleLevel"/>
-    <w:tmpl w:val="15BE5EB8"/>
+    <w:tmpl w:val="A4D28A62"/>
     <w:lvl w:ilvl="0">
       <w:start w:val="1"/>
       <w:numFmt w:val="bullet"/>
@@ -1309,7 +1152,7 @@
   <w:abstractNum w:abstractNumId="9" w15:restartNumberingAfterBreak="0">
     <w:nsid w:val="FFFFFF83"/>
     <w:multiLevelType w:val="singleLevel"/>
-    <w:tmpl w:val="F84E8934"/>
+    <w:tmpl w:val="0B9CDD84"/>
     <w:lvl w:ilvl="0">
       <w:start w:val="1"/>
       <w:numFmt w:val="bullet"/>
@@ -1329,7 +1172,7 @@
   <w:abstractNum w:abstractNumId="10" w15:restartNumberingAfterBreak="0">
     <w:nsid w:val="FFFFFF88"/>
     <w:multiLevelType w:val="singleLevel"/>
-    <w:tmpl w:val="CA280634"/>
+    <w:tmpl w:val="B41AC44E"/>
     <w:lvl w:ilvl="0">
       <w:start w:val="1"/>
       <w:numFmt w:val="decimal"/>
@@ -1346,7 +1189,7 @@
   <w:abstractNum w:abstractNumId="11" w15:restartNumberingAfterBreak="0">
     <w:nsid w:val="FFFFFF89"/>
     <w:multiLevelType w:val="singleLevel"/>
-    <w:tmpl w:val="20A6E3C0"/>
+    <w:tmpl w:val="376C9AB8"/>
     <w:lvl w:ilvl="0">
       <w:start w:val="1"/>
       <w:numFmt w:val="bullet"/>
@@ -1652,109 +1495,6 @@
       <w:numFmt w:val="decimal"/>
       <w:lvlText w:val=""/>
       <w:lvlJc w:val="left"/>
-    </w:lvl>
-  </w:abstractNum>
-  <w:abstractNum w:abstractNumId="990">
-    <w:nsid w:val="2c1ae401"/>
-    <w:multiLevelType w:val="multilevel"/>
-    <w:lvl w:ilvl="0">
-      <w:numFmt w:val="bullet"/>
-      <w:lvlText w:val=" "/>
-      <w:lvlJc w:val="left"/>
-      <w:pPr>
-        <w:tabs>
-          <w:tab w:val="num" w:pos="0"/>
-        </w:tabs>
-        <w:ind w:left="480" w:hanging="480"/>
-      </w:pPr>
-    </w:lvl>
-    <w:lvl w:ilvl="1">
-      <w:numFmt w:val="bullet"/>
-      <w:lvlText w:val=" "/>
-      <w:lvlJc w:val="left"/>
-      <w:pPr>
-        <w:tabs>
-          <w:tab w:val="num" w:pos="720"/>
-        </w:tabs>
-        <w:ind w:left="1200" w:hanging="480"/>
-      </w:pPr>
-    </w:lvl>
-    <w:lvl w:ilvl="2">
-      <w:numFmt w:val="bullet"/>
-      <w:lvlText w:val=" "/>
-      <w:lvlJc w:val="left"/>
-      <w:pPr>
-        <w:tabs>
-          <w:tab w:val="num" w:pos="1440"/>
-        </w:tabs>
-        <w:ind w:left="1920" w:hanging="480"/>
-      </w:pPr>
-    </w:lvl>
-    <w:lvl w:ilvl="3">
-      <w:numFmt w:val="bullet"/>
-      <w:lvlText w:val=" "/>
-      <w:lvlJc w:val="left"/>
-      <w:pPr>
-        <w:tabs>
-          <w:tab w:val="num" w:pos="2160"/>
-        </w:tabs>
-        <w:ind w:left="2640" w:hanging="480"/>
-      </w:pPr>
-    </w:lvl>
-    <w:lvl w:ilvl="4">
-      <w:numFmt w:val="bullet"/>
-      <w:lvlText w:val=" "/>
-      <w:lvlJc w:val="left"/>
-      <w:pPr>
-        <w:tabs>
-          <w:tab w:val="num" w:pos="2880"/>
-        </w:tabs>
-        <w:ind w:left="3360" w:hanging="480"/>
-      </w:pPr>
-    </w:lvl>
-    <w:lvl w:ilvl="5">
-      <w:numFmt w:val="bullet"/>
-      <w:lvlText w:val=" "/>
-      <w:lvlJc w:val="left"/>
-      <w:pPr>
-        <w:tabs>
-          <w:tab w:val="num" w:pos="3600"/>
-        </w:tabs>
-        <w:ind w:left="4080" w:hanging="480"/>
-      </w:pPr>
-    </w:lvl>
-    <w:lvl w:ilvl="6">
-      <w:numFmt w:val="bullet"/>
-      <w:lvlText w:val=" "/>
-      <w:lvlJc w:val="left"/>
-      <w:pPr>
-        <w:tabs>
-          <w:tab w:val="num" w:pos="4320"/>
-        </w:tabs>
-        <w:ind w:left="4800" w:hanging="480"/>
-      </w:pPr>
-    </w:lvl>
-    <w:lvl w:ilvl="7">
-      <w:numFmt w:val="bullet"/>
-      <w:lvlText w:val=" "/>
-      <w:lvlJc w:val="left"/>
-      <w:pPr>
-        <w:tabs>
-          <w:tab w:val="num" w:pos="5040"/>
-        </w:tabs>
-        <w:ind w:left="5520" w:hanging="480"/>
-      </w:pPr>
-    </w:lvl>
-    <w:lvl w:ilvl="8">
-      <w:numFmt w:val="bullet"/>
-      <w:lvlText w:val=" "/>
-      <w:lvlJc w:val="left"/>
-      <w:pPr>
-        <w:tabs>
-          <w:tab w:val="num" w:pos="5760"/>
-        </w:tabs>
-        <w:ind w:left="6240" w:hanging="480"/>
-      </w:pPr>
     </w:lvl>
   </w:abstractNum>
   <w:num w:numId="1">
@@ -1802,14 +1542,14 @@
   <w:num w:numId="15">
     <w:abstractNumId w:val="2"/>
   </w:num>
-  <w:num w:numId="1000">
-    <w:abstractNumId w:val="990"/>
+  <w:num w:numId="16">
+    <w:abstractNumId w:val="13"/>
   </w:num>
 </w:numbering>
 </file>
 
 <file path=word/styles.xml><?xml version="1.0" encoding="utf-8"?>
-<w:styles xmlns:mc="http://schemas.openxmlformats.org/markup-compatibility/2006" xmlns:r="http://schemas.openxmlformats.org/officeDocument/2006/relationships" xmlns:w="http://schemas.openxmlformats.org/wordprocessingml/2006/main" xmlns:w14="http://schemas.microsoft.com/office/word/2010/wordml" xmlns:w15="http://schemas.microsoft.com/office/word/2012/wordml" xmlns:w16cid="http://schemas.microsoft.com/office/word/2016/wordml/cid" xmlns:w16se="http://schemas.microsoft.com/office/word/2015/wordml/symex" mc:Ignorable="w14 w15 w16se w16cid">
+<w:styles xmlns:mc="http://schemas.openxmlformats.org/markup-compatibility/2006" xmlns:r="http://schemas.openxmlformats.org/officeDocument/2006/relationships" xmlns:w="http://schemas.openxmlformats.org/wordprocessingml/2006/main" xmlns:w14="http://schemas.microsoft.com/office/word/2010/wordml" xmlns:w15="http://schemas.microsoft.com/office/word/2012/wordml" xmlns:w16cex="http://schemas.microsoft.com/office/word/2018/wordml/cex" xmlns:w16cid="http://schemas.microsoft.com/office/word/2016/wordml/cid" xmlns:w16="http://schemas.microsoft.com/office/word/2018/wordml" xmlns:w16se="http://schemas.microsoft.com/office/word/2015/wordml/symex" mc:Ignorable="w14 w15 w16se w16cid w16 w16cex">
   <w:docDefaults>
     <w:rPrDefault>
       <w:rPr>
@@ -1825,7 +1565,7 @@
       </w:pPr>
     </w:pPrDefault>
   </w:docDefaults>
-  <w:latentStyles w:defLockedState="0" w:defUIPriority="0" w:defSemiHidden="0" w:defUnhideWhenUsed="0" w:defQFormat="0" w:count="375">
+  <w:latentStyles w:defLockedState="0" w:defUIPriority="0" w:defSemiHidden="0" w:defUnhideWhenUsed="0" w:defQFormat="0" w:count="376">
     <w:lsdException w:name="heading 7" w:semiHidden="1" w:unhideWhenUsed="1"/>
     <w:lsdException w:name="index 4" w:semiHidden="1" w:unhideWhenUsed="1"/>
     <w:lsdException w:name="index 5" w:semiHidden="1" w:unhideWhenUsed="1"/>
@@ -1908,7 +1648,6 @@
     <w:lsdException w:name="HTML Sample" w:semiHidden="1" w:unhideWhenUsed="1"/>
     <w:lsdException w:name="HTML Typewriter" w:semiHidden="1" w:unhideWhenUsed="1"/>
     <w:lsdException w:name="HTML Variable" w:semiHidden="1" w:unhideWhenUsed="1"/>
-    <w:lsdException w:name="Normal Table" w:semiHidden="1" w:unhideWhenUsed="1"/>
     <w:lsdException w:name="annotation subject" w:semiHidden="1" w:unhideWhenUsed="1"/>
     <w:lsdException w:name="No List" w:semiHidden="1" w:unhideWhenUsed="1"/>
     <w:lsdException w:name="Outline List 1" w:semiHidden="1" w:unhideWhenUsed="1"/>
@@ -1955,9 +1694,7 @@
     <w:lsdException w:name="Table Subtle 2" w:semiHidden="1" w:unhideWhenUsed="1"/>
     <w:lsdException w:name="Table Web 1" w:semiHidden="1" w:unhideWhenUsed="1"/>
     <w:lsdException w:name="Table Web 2" w:semiHidden="1" w:unhideWhenUsed="1"/>
-    <w:lsdException w:name="Table Web 3" w:semiHidden="1" w:unhideWhenUsed="1"/>
     <w:lsdException w:name="Balloon Text" w:semiHidden="1" w:unhideWhenUsed="1"/>
-    <w:lsdException w:name="Table Theme" w:semiHidden="1" w:unhideWhenUsed="1"/>
     <w:lsdException w:name="Placeholder Text" w:semiHidden="1"/>
     <w:lsdException w:name="Light Shading"/>
     <w:lsdException w:name="Light List"/>
@@ -1978,7 +1715,6 @@
     <w:lsdException w:name="Light Grid Accent 1"/>
     <w:lsdException w:name="Medium Shading 1 Accent 1"/>
     <w:lsdException w:name="Medium Shading 2 Accent 1"/>
-    <w:lsdException w:name="Medium List 1 Accent 1"/>
     <w:lsdException w:name="Revision" w:semiHidden="1"/>
     <w:lsdException w:name="Medium List 2 Accent 1"/>
     <w:lsdException w:name="Medium Grid 1 Accent 1"/>
@@ -2057,7 +1793,6 @@
     <w:lsdException w:name="Dark List Accent 6"/>
     <w:lsdException w:name="Colorful Shading Accent 6"/>
     <w:lsdException w:name="Colorful List Accent 6"/>
-    <w:lsdException w:name="Colorful Grid Accent 6"/>
     <w:lsdException w:name="Bibliography" w:semiHidden="1" w:unhideWhenUsed="1"/>
     <w:lsdException w:name="TOC Heading" w:semiHidden="1" w:uiPriority="39" w:unhideWhenUsed="1" w:qFormat="1"/>
     <w:lsdException w:name="Grid Table 4" w:uiPriority="49"/>
@@ -2159,6 +1894,7 @@
     <w:lsdException w:name="Smart Hyperlink" w:semiHidden="1" w:uiPriority="99" w:unhideWhenUsed="1"/>
     <w:lsdException w:name="Hashtag" w:semiHidden="1" w:uiPriority="99" w:unhideWhenUsed="1"/>
     <w:lsdException w:name="Unresolved Mention" w:semiHidden="1" w:uiPriority="99" w:unhideWhenUsed="1"/>
+    <w:lsdException w:name="Smart Link" w:semiHidden="1" w:uiPriority="99" w:unhideWhenUsed="1"/>
   </w:latentStyles>
   <w:style w:type="paragraph" w:default="1" w:styleId="Normal">
     <w:name w:val="Normal"/>
@@ -3148,6 +2884,12 @@
       <w:rFonts w:ascii="Arial" w:hAnsi="Arial"/>
       <w:b/>
     </w:rPr>
+  </w:style>
+  <w:style w:type="paragraph" w:customStyle="1" w:styleId="TheoremStyleUpright">
+    <w:name w:val="TheoremStyleUpright"/>
+    <w:basedOn w:val="TheoremStyle"/>
+    <w:qFormat/>
+    <w:rsid w:val="009010A4"/>
   </w:style>
 </w:styles>
 </file>

</xml_diff>